<commit_message>
docx looks better, reformat
</commit_message>
<xml_diff>
--- a/STLInstructionSet.docx
+++ b/STLInstructionSet.docx
@@ -5,7 +5,7 @@
     <w:p>
       <w:pPr>
         <w:pStyle w:val="Heading1"/>
-        <w:spacing w:before="0"/>
+        <w:spacing w:before="240"/>
       </w:pPr>
       <w:r>
         <w:t>Nonmodifying</w:t>
@@ -943,6 +943,10 @@
         <w:spacing w:before="240"/>
       </w:pPr>
       <w:r>
+        <w:br w:type="column"/>
+      </w:r>
+      <w:r>
+        <w:lastRenderedPageBreak/>
         <w:t>Sorting</w:t>
       </w:r>
     </w:p>
@@ -1352,423 +1356,6 @@
           <w:szCs w:val="20"/>
         </w:rPr>
         <w:t>sort_heap</w:t>
-      </w:r>
-    </w:p>
-    <w:p>
-      <w:pPr>
-        <w:pStyle w:val="Heading1"/>
-        <w:spacing w:beforeLines="240" w:before="576"/>
-      </w:pPr>
-      <w:r>
-        <w:lastRenderedPageBreak/>
-        <w:t>Sorted Ranges</w:t>
-      </w:r>
-    </w:p>
-    <w:p>
-      <w:pPr>
-        <w:ind w:left="180"/>
-        <w:rPr>
-          <w:rFonts w:asciiTheme="majorHAnsi" w:hAnsiTheme="majorHAnsi"/>
-          <w:sz w:val="20"/>
-          <w:szCs w:val="20"/>
-        </w:rPr>
-      </w:pPr>
-      <w:r>
-        <w:rPr>
-          <w:rFonts w:asciiTheme="majorHAnsi" w:hAnsiTheme="majorHAnsi"/>
-          <w:sz w:val="20"/>
-          <w:szCs w:val="20"/>
-        </w:rPr>
-        <w:t xml:space="preserve">bns </w:t>
-      </w:r>
-      <w:r>
-        <w:rPr>
-          <w:rFonts w:asciiTheme="majorHAnsi" w:hAnsiTheme="majorHAnsi"/>
-          <w:sz w:val="20"/>
-          <w:szCs w:val="20"/>
-        </w:rPr>
-        <w:tab/>
-      </w:r>
-      <w:r>
-        <w:rPr>
-          <w:rFonts w:asciiTheme="majorHAnsi" w:hAnsiTheme="majorHAnsi"/>
-          <w:sz w:val="20"/>
-          <w:szCs w:val="20"/>
-        </w:rPr>
-        <w:t>binary_search</w:t>
-      </w:r>
-    </w:p>
-    <w:p>
-      <w:pPr>
-        <w:ind w:left="180"/>
-        <w:rPr>
-          <w:rFonts w:asciiTheme="majorHAnsi" w:hAnsiTheme="majorHAnsi"/>
-          <w:sz w:val="20"/>
-          <w:szCs w:val="20"/>
-        </w:rPr>
-      </w:pPr>
-      <w:r>
-        <w:rPr>
-          <w:rFonts w:asciiTheme="majorHAnsi" w:hAnsiTheme="majorHAnsi"/>
-          <w:sz w:val="20"/>
-          <w:szCs w:val="20"/>
-        </w:rPr>
-        <w:t xml:space="preserve">inc </w:t>
-      </w:r>
-      <w:r>
-        <w:rPr>
-          <w:rFonts w:asciiTheme="majorHAnsi" w:hAnsiTheme="majorHAnsi"/>
-          <w:sz w:val="20"/>
-          <w:szCs w:val="20"/>
-        </w:rPr>
-        <w:tab/>
-      </w:r>
-      <w:r>
-        <w:rPr>
-          <w:rFonts w:asciiTheme="majorHAnsi" w:hAnsiTheme="majorHAnsi"/>
-          <w:sz w:val="20"/>
-          <w:szCs w:val="20"/>
-        </w:rPr>
-        <w:t>includes</w:t>
-      </w:r>
-    </w:p>
-    <w:p>
-      <w:pPr>
-        <w:ind w:left="180"/>
-        <w:rPr>
-          <w:rFonts w:asciiTheme="majorHAnsi" w:hAnsiTheme="majorHAnsi"/>
-          <w:sz w:val="20"/>
-          <w:szCs w:val="20"/>
-        </w:rPr>
-      </w:pPr>
-      <w:r>
-        <w:rPr>
-          <w:rFonts w:asciiTheme="majorHAnsi" w:hAnsiTheme="majorHAnsi"/>
-          <w:sz w:val="20"/>
-          <w:szCs w:val="20"/>
-        </w:rPr>
-        <w:t xml:space="preserve">lwb </w:t>
-      </w:r>
-      <w:r>
-        <w:rPr>
-          <w:rFonts w:asciiTheme="majorHAnsi" w:hAnsiTheme="majorHAnsi"/>
-          <w:sz w:val="20"/>
-          <w:szCs w:val="20"/>
-        </w:rPr>
-        <w:tab/>
-      </w:r>
-      <w:r>
-        <w:rPr>
-          <w:rFonts w:asciiTheme="majorHAnsi" w:hAnsiTheme="majorHAnsi"/>
-          <w:sz w:val="20"/>
-          <w:szCs w:val="20"/>
-        </w:rPr>
-        <w:t>lower_bound</w:t>
-      </w:r>
-    </w:p>
-    <w:p>
-      <w:pPr>
-        <w:ind w:left="180"/>
-        <w:rPr>
-          <w:rFonts w:asciiTheme="majorHAnsi" w:hAnsiTheme="majorHAnsi"/>
-          <w:sz w:val="20"/>
-          <w:szCs w:val="20"/>
-        </w:rPr>
-      </w:pPr>
-      <w:r>
-        <w:rPr>
-          <w:rFonts w:asciiTheme="majorHAnsi" w:hAnsiTheme="majorHAnsi"/>
-          <w:sz w:val="20"/>
-          <w:szCs w:val="20"/>
-        </w:rPr>
-        <w:t xml:space="preserve">upb </w:t>
-      </w:r>
-      <w:r>
-        <w:rPr>
-          <w:rFonts w:asciiTheme="majorHAnsi" w:hAnsiTheme="majorHAnsi"/>
-          <w:sz w:val="20"/>
-          <w:szCs w:val="20"/>
-        </w:rPr>
-        <w:tab/>
-      </w:r>
-      <w:r>
-        <w:rPr>
-          <w:rFonts w:asciiTheme="majorHAnsi" w:hAnsiTheme="majorHAnsi"/>
-          <w:sz w:val="20"/>
-          <w:szCs w:val="20"/>
-        </w:rPr>
-        <w:t>upper_bound</w:t>
-      </w:r>
-    </w:p>
-    <w:p>
-      <w:pPr>
-        <w:ind w:left="180"/>
-        <w:rPr>
-          <w:rFonts w:asciiTheme="majorHAnsi" w:hAnsiTheme="majorHAnsi"/>
-          <w:sz w:val="20"/>
-          <w:szCs w:val="20"/>
-        </w:rPr>
-      </w:pPr>
-      <w:r>
-        <w:rPr>
-          <w:rFonts w:asciiTheme="majorHAnsi" w:hAnsiTheme="majorHAnsi"/>
-          <w:sz w:val="20"/>
-          <w:szCs w:val="20"/>
-        </w:rPr>
-        <w:t xml:space="preserve">eqr </w:t>
-      </w:r>
-      <w:r>
-        <w:rPr>
-          <w:rFonts w:asciiTheme="majorHAnsi" w:hAnsiTheme="majorHAnsi"/>
-          <w:sz w:val="20"/>
-          <w:szCs w:val="20"/>
-        </w:rPr>
-        <w:tab/>
-      </w:r>
-      <w:r>
-        <w:rPr>
-          <w:rFonts w:asciiTheme="majorHAnsi" w:hAnsiTheme="majorHAnsi"/>
-          <w:sz w:val="20"/>
-          <w:szCs w:val="20"/>
-        </w:rPr>
-        <w:t>equal_range</w:t>
-      </w:r>
-    </w:p>
-    <w:p>
-      <w:pPr>
-        <w:ind w:left="180"/>
-        <w:rPr>
-          <w:rFonts w:asciiTheme="majorHAnsi" w:hAnsiTheme="majorHAnsi"/>
-          <w:sz w:val="20"/>
-          <w:szCs w:val="20"/>
-        </w:rPr>
-      </w:pPr>
-      <w:r>
-        <w:rPr>
-          <w:rFonts w:asciiTheme="majorHAnsi" w:hAnsiTheme="majorHAnsi"/>
-          <w:sz w:val="20"/>
-          <w:szCs w:val="20"/>
-        </w:rPr>
-        <w:t xml:space="preserve">mrg </w:t>
-      </w:r>
-      <w:r>
-        <w:rPr>
-          <w:rFonts w:asciiTheme="majorHAnsi" w:hAnsiTheme="majorHAnsi"/>
-          <w:sz w:val="20"/>
-          <w:szCs w:val="20"/>
-        </w:rPr>
-        <w:tab/>
-      </w:r>
-      <w:r>
-        <w:rPr>
-          <w:rFonts w:asciiTheme="majorHAnsi" w:hAnsiTheme="majorHAnsi"/>
-          <w:sz w:val="20"/>
-          <w:szCs w:val="20"/>
-        </w:rPr>
-        <w:t>merge</w:t>
-      </w:r>
-    </w:p>
-    <w:p>
-      <w:pPr>
-        <w:ind w:left="180"/>
-        <w:rPr>
-          <w:rFonts w:asciiTheme="majorHAnsi" w:hAnsiTheme="majorHAnsi"/>
-          <w:sz w:val="20"/>
-          <w:szCs w:val="20"/>
-        </w:rPr>
-      </w:pPr>
-      <w:r>
-        <w:rPr>
-          <w:rFonts w:asciiTheme="majorHAnsi" w:hAnsiTheme="majorHAnsi"/>
-          <w:sz w:val="20"/>
-          <w:szCs w:val="20"/>
-        </w:rPr>
-        <w:t xml:space="preserve">stu </w:t>
-      </w:r>
-      <w:r>
-        <w:rPr>
-          <w:rFonts w:asciiTheme="majorHAnsi" w:hAnsiTheme="majorHAnsi"/>
-          <w:sz w:val="20"/>
-          <w:szCs w:val="20"/>
-        </w:rPr>
-        <w:tab/>
-      </w:r>
-      <w:r>
-        <w:rPr>
-          <w:rFonts w:asciiTheme="majorHAnsi" w:hAnsiTheme="majorHAnsi"/>
-          <w:sz w:val="20"/>
-          <w:szCs w:val="20"/>
-        </w:rPr>
-        <w:t>set_union</w:t>
-      </w:r>
-    </w:p>
-    <w:p>
-      <w:pPr>
-        <w:ind w:left="180"/>
-        <w:rPr>
-          <w:rFonts w:asciiTheme="majorHAnsi" w:hAnsiTheme="majorHAnsi"/>
-          <w:sz w:val="20"/>
-          <w:szCs w:val="20"/>
-        </w:rPr>
-      </w:pPr>
-      <w:r>
-        <w:rPr>
-          <w:rFonts w:asciiTheme="majorHAnsi" w:hAnsiTheme="majorHAnsi"/>
-          <w:sz w:val="20"/>
-          <w:szCs w:val="20"/>
-        </w:rPr>
-        <w:t xml:space="preserve">sti </w:t>
-      </w:r>
-      <w:r>
-        <w:rPr>
-          <w:rFonts w:asciiTheme="majorHAnsi" w:hAnsiTheme="majorHAnsi"/>
-          <w:sz w:val="20"/>
-          <w:szCs w:val="20"/>
-        </w:rPr>
-        <w:tab/>
-      </w:r>
-      <w:r>
-        <w:rPr>
-          <w:rFonts w:asciiTheme="majorHAnsi" w:hAnsiTheme="majorHAnsi"/>
-          <w:sz w:val="20"/>
-          <w:szCs w:val="20"/>
-        </w:rPr>
-        <w:t>set_intersection</w:t>
-      </w:r>
-    </w:p>
-    <w:p>
-      <w:pPr>
-        <w:ind w:left="180"/>
-        <w:rPr>
-          <w:rFonts w:asciiTheme="majorHAnsi" w:hAnsiTheme="majorHAnsi"/>
-          <w:sz w:val="20"/>
-          <w:szCs w:val="20"/>
-        </w:rPr>
-      </w:pPr>
-      <w:r>
-        <w:rPr>
-          <w:rFonts w:asciiTheme="majorHAnsi" w:hAnsiTheme="majorHAnsi"/>
-          <w:sz w:val="20"/>
-          <w:szCs w:val="20"/>
-        </w:rPr>
-        <w:t xml:space="preserve">std </w:t>
-      </w:r>
-      <w:r>
-        <w:rPr>
-          <w:rFonts w:asciiTheme="majorHAnsi" w:hAnsiTheme="majorHAnsi"/>
-          <w:sz w:val="20"/>
-          <w:szCs w:val="20"/>
-        </w:rPr>
-        <w:tab/>
-      </w:r>
-      <w:r>
-        <w:rPr>
-          <w:rFonts w:asciiTheme="majorHAnsi" w:hAnsiTheme="majorHAnsi"/>
-          <w:sz w:val="20"/>
-          <w:szCs w:val="20"/>
-        </w:rPr>
-        <w:t>set_difference</w:t>
-      </w:r>
-    </w:p>
-    <w:p>
-      <w:pPr>
-        <w:ind w:left="180"/>
-        <w:rPr>
-          <w:rFonts w:asciiTheme="majorHAnsi" w:hAnsiTheme="majorHAnsi"/>
-          <w:sz w:val="20"/>
-          <w:szCs w:val="20"/>
-        </w:rPr>
-      </w:pPr>
-      <w:r>
-        <w:rPr>
-          <w:rFonts w:asciiTheme="majorHAnsi" w:hAnsiTheme="majorHAnsi"/>
-          <w:sz w:val="20"/>
-          <w:szCs w:val="20"/>
-        </w:rPr>
-        <w:t xml:space="preserve">ssd </w:t>
-      </w:r>
-      <w:r>
-        <w:rPr>
-          <w:rFonts w:asciiTheme="majorHAnsi" w:hAnsiTheme="majorHAnsi"/>
-          <w:sz w:val="20"/>
-          <w:szCs w:val="20"/>
-        </w:rPr>
-        <w:tab/>
-      </w:r>
-      <w:r>
-        <w:rPr>
-          <w:rFonts w:asciiTheme="majorHAnsi" w:hAnsiTheme="majorHAnsi"/>
-          <w:sz w:val="20"/>
-          <w:szCs w:val="20"/>
-        </w:rPr>
-        <w:t>set_symmetric_difference</w:t>
-      </w:r>
-    </w:p>
-    <w:p>
-      <w:pPr>
-        <w:ind w:left="180"/>
-        <w:rPr>
-          <w:rFonts w:asciiTheme="majorHAnsi" w:hAnsiTheme="majorHAnsi"/>
-          <w:sz w:val="20"/>
-          <w:szCs w:val="20"/>
-        </w:rPr>
-      </w:pPr>
-      <w:r>
-        <w:rPr>
-          <w:rFonts w:asciiTheme="majorHAnsi" w:hAnsiTheme="majorHAnsi"/>
-          <w:sz w:val="20"/>
-          <w:szCs w:val="20"/>
-        </w:rPr>
-        <w:t xml:space="preserve">ipm </w:t>
-      </w:r>
-      <w:r>
-        <w:rPr>
-          <w:rFonts w:asciiTheme="majorHAnsi" w:hAnsiTheme="majorHAnsi"/>
-          <w:sz w:val="20"/>
-          <w:szCs w:val="20"/>
-        </w:rPr>
-        <w:tab/>
-      </w:r>
-      <w:r>
-        <w:rPr>
-          <w:rFonts w:asciiTheme="majorHAnsi" w:hAnsiTheme="majorHAnsi"/>
-          <w:sz w:val="20"/>
-          <w:szCs w:val="20"/>
-        </w:rPr>
-        <w:t>inplace_merge</w:t>
-      </w:r>
-    </w:p>
-    <w:p>
-      <w:pPr>
-        <w:ind w:left="180"/>
-        <w:rPr>
-          <w:sz w:val="20"/>
-          <w:szCs w:val="20"/>
-        </w:rPr>
-      </w:pPr>
-      <w:r>
-        <w:rPr>
-          <w:rFonts w:asciiTheme="majorHAnsi" w:hAnsiTheme="majorHAnsi"/>
-          <w:sz w:val="20"/>
-          <w:szCs w:val="20"/>
-        </w:rPr>
-        <w:t xml:space="preserve">ucp </w:t>
-      </w:r>
-      <w:r>
-        <w:rPr>
-          <w:rFonts w:asciiTheme="majorHAnsi" w:hAnsiTheme="majorHAnsi"/>
-          <w:sz w:val="20"/>
-          <w:szCs w:val="20"/>
-        </w:rPr>
-        <w:tab/>
-      </w:r>
-      <w:r>
-        <w:rPr>
-          <w:rFonts w:asciiTheme="majorHAnsi" w:hAnsiTheme="majorHAnsi"/>
-          <w:sz w:val="20"/>
-          <w:szCs w:val="20"/>
-        </w:rPr>
-        <w:t>unique_copy</w:t>
       </w:r>
     </w:p>
     <w:p>
@@ -1777,245 +1364,177 @@
         <w:spacing w:before="240"/>
       </w:pPr>
       <w:r>
-        <w:t>Modifying</w:t>
-      </w:r>
-    </w:p>
-    <w:p>
-      <w:pPr>
-        <w:ind w:left="180"/>
-        <w:rPr>
-          <w:rFonts w:asciiTheme="majorHAnsi" w:hAnsiTheme="majorHAnsi"/>
-          <w:sz w:val="20"/>
-          <w:szCs w:val="20"/>
-        </w:rPr>
-      </w:pPr>
-      <w:r>
-        <w:rPr>
-          <w:rFonts w:asciiTheme="majorHAnsi" w:hAnsiTheme="majorHAnsi"/>
-          <w:sz w:val="20"/>
-          <w:szCs w:val="20"/>
-        </w:rPr>
-        <w:t xml:space="preserve">cpy </w:t>
-      </w:r>
-      <w:r>
-        <w:rPr>
-          <w:rFonts w:asciiTheme="majorHAnsi" w:hAnsiTheme="majorHAnsi"/>
-          <w:sz w:val="20"/>
-          <w:szCs w:val="20"/>
-        </w:rPr>
-        <w:tab/>
-      </w:r>
-      <w:r>
-        <w:rPr>
-          <w:rFonts w:asciiTheme="majorHAnsi" w:hAnsiTheme="majorHAnsi"/>
-          <w:sz w:val="20"/>
-          <w:szCs w:val="20"/>
-        </w:rPr>
-        <w:t>copy</w:t>
-      </w:r>
-    </w:p>
-    <w:p>
-      <w:pPr>
-        <w:ind w:left="180"/>
-        <w:rPr>
-          <w:rFonts w:asciiTheme="majorHAnsi" w:hAnsiTheme="majorHAnsi"/>
-          <w:sz w:val="20"/>
-          <w:szCs w:val="20"/>
-        </w:rPr>
-      </w:pPr>
-      <w:r>
-        <w:rPr>
-          <w:rFonts w:asciiTheme="majorHAnsi" w:hAnsiTheme="majorHAnsi"/>
-          <w:sz w:val="20"/>
-          <w:szCs w:val="20"/>
-        </w:rPr>
-        <w:t xml:space="preserve">cpi </w:t>
-      </w:r>
-      <w:r>
-        <w:rPr>
-          <w:rFonts w:asciiTheme="majorHAnsi" w:hAnsiTheme="majorHAnsi"/>
-          <w:sz w:val="20"/>
-          <w:szCs w:val="20"/>
-        </w:rPr>
-        <w:tab/>
-      </w:r>
-      <w:r>
-        <w:rPr>
-          <w:rFonts w:asciiTheme="majorHAnsi" w:hAnsiTheme="majorHAnsi"/>
-          <w:sz w:val="20"/>
-          <w:szCs w:val="20"/>
-        </w:rPr>
-        <w:t>copy_if</w:t>
-      </w:r>
-    </w:p>
-    <w:p>
-      <w:pPr>
-        <w:ind w:left="180"/>
-        <w:rPr>
-          <w:rFonts w:asciiTheme="majorHAnsi" w:hAnsiTheme="majorHAnsi"/>
-          <w:sz w:val="20"/>
-          <w:szCs w:val="20"/>
-        </w:rPr>
-      </w:pPr>
-      <w:r>
-        <w:rPr>
-          <w:rFonts w:asciiTheme="majorHAnsi" w:hAnsiTheme="majorHAnsi"/>
-          <w:sz w:val="20"/>
-          <w:szCs w:val="20"/>
-        </w:rPr>
-        <w:t xml:space="preserve">cpn </w:t>
-      </w:r>
-      <w:r>
-        <w:rPr>
-          <w:rFonts w:asciiTheme="majorHAnsi" w:hAnsiTheme="majorHAnsi"/>
-          <w:sz w:val="20"/>
-          <w:szCs w:val="20"/>
-        </w:rPr>
-        <w:tab/>
-      </w:r>
-      <w:r>
-        <w:rPr>
-          <w:rFonts w:asciiTheme="majorHAnsi" w:hAnsiTheme="majorHAnsi"/>
-          <w:sz w:val="20"/>
-          <w:szCs w:val="20"/>
-        </w:rPr>
-        <w:t>copy_n</w:t>
-      </w:r>
-    </w:p>
-    <w:p>
-      <w:pPr>
-        <w:ind w:left="180"/>
-        <w:rPr>
-          <w:rFonts w:asciiTheme="majorHAnsi" w:hAnsiTheme="majorHAnsi"/>
-          <w:sz w:val="20"/>
-          <w:szCs w:val="20"/>
-        </w:rPr>
-      </w:pPr>
-      <w:r>
-        <w:rPr>
-          <w:rFonts w:asciiTheme="majorHAnsi" w:hAnsiTheme="majorHAnsi"/>
-          <w:sz w:val="20"/>
-          <w:szCs w:val="20"/>
-        </w:rPr>
-        <w:t xml:space="preserve">cpb </w:t>
-      </w:r>
-      <w:r>
-        <w:rPr>
-          <w:rFonts w:asciiTheme="majorHAnsi" w:hAnsiTheme="majorHAnsi"/>
-          <w:sz w:val="20"/>
-          <w:szCs w:val="20"/>
-        </w:rPr>
-        <w:tab/>
-      </w:r>
-      <w:r>
-        <w:rPr>
-          <w:rFonts w:asciiTheme="majorHAnsi" w:hAnsiTheme="majorHAnsi"/>
-          <w:sz w:val="20"/>
-          <w:szCs w:val="20"/>
-        </w:rPr>
-        <w:t>copy_backward</w:t>
-      </w:r>
-    </w:p>
-    <w:p>
-      <w:pPr>
-        <w:ind w:left="180"/>
-        <w:rPr>
-          <w:rFonts w:asciiTheme="majorHAnsi" w:hAnsiTheme="majorHAnsi"/>
-          <w:sz w:val="20"/>
-          <w:szCs w:val="20"/>
-        </w:rPr>
-      </w:pPr>
-      <w:r>
-        <w:rPr>
-          <w:rFonts w:asciiTheme="majorHAnsi" w:hAnsiTheme="majorHAnsi"/>
-          <w:sz w:val="20"/>
-          <w:szCs w:val="20"/>
-        </w:rPr>
-        <w:t xml:space="preserve">mov </w:t>
-      </w:r>
-      <w:r>
-        <w:rPr>
-          <w:rFonts w:asciiTheme="majorHAnsi" w:hAnsiTheme="majorHAnsi"/>
-          <w:sz w:val="20"/>
-          <w:szCs w:val="20"/>
-        </w:rPr>
-        <w:tab/>
-      </w:r>
-      <w:r>
-        <w:rPr>
-          <w:rFonts w:asciiTheme="majorHAnsi" w:hAnsiTheme="majorHAnsi"/>
-          <w:sz w:val="20"/>
-          <w:szCs w:val="20"/>
-        </w:rPr>
-        <w:t>move</w:t>
-      </w:r>
-    </w:p>
-    <w:p>
-      <w:pPr>
-        <w:ind w:left="180"/>
-        <w:rPr>
-          <w:rFonts w:asciiTheme="majorHAnsi" w:hAnsiTheme="majorHAnsi"/>
-          <w:sz w:val="20"/>
-          <w:szCs w:val="20"/>
-        </w:rPr>
-      </w:pPr>
-      <w:r>
-        <w:rPr>
-          <w:rFonts w:asciiTheme="majorHAnsi" w:hAnsiTheme="majorHAnsi"/>
-          <w:sz w:val="20"/>
-          <w:szCs w:val="20"/>
-        </w:rPr>
-        <w:t xml:space="preserve">mvb </w:t>
-      </w:r>
-      <w:r>
-        <w:rPr>
-          <w:rFonts w:asciiTheme="majorHAnsi" w:hAnsiTheme="majorHAnsi"/>
-          <w:sz w:val="20"/>
-          <w:szCs w:val="20"/>
-        </w:rPr>
-        <w:tab/>
-      </w:r>
-      <w:r>
-        <w:rPr>
-          <w:rFonts w:asciiTheme="majorHAnsi" w:hAnsiTheme="majorHAnsi"/>
-          <w:sz w:val="20"/>
-          <w:szCs w:val="20"/>
-        </w:rPr>
-        <w:t>move_backward</w:t>
-      </w:r>
-    </w:p>
-    <w:p>
-      <w:pPr>
-        <w:ind w:left="180"/>
-        <w:rPr>
-          <w:rFonts w:asciiTheme="majorHAnsi" w:hAnsiTheme="majorHAnsi"/>
-          <w:sz w:val="20"/>
-          <w:szCs w:val="20"/>
-        </w:rPr>
-      </w:pPr>
-      <w:r>
-        <w:rPr>
-          <w:rFonts w:asciiTheme="majorHAnsi" w:hAnsiTheme="majorHAnsi"/>
-          <w:sz w:val="20"/>
-          <w:szCs w:val="20"/>
-        </w:rPr>
-        <w:t xml:space="preserve">tfm </w:t>
-      </w:r>
-      <w:r>
-        <w:rPr>
-          <w:rFonts w:asciiTheme="majorHAnsi" w:hAnsiTheme="majorHAnsi"/>
-          <w:sz w:val="20"/>
-          <w:szCs w:val="20"/>
-        </w:rPr>
-        <w:tab/>
-      </w:r>
-      <w:r>
-        <w:rPr>
-          <w:rFonts w:asciiTheme="majorHAnsi" w:hAnsiTheme="majorHAnsi"/>
-          <w:sz w:val="20"/>
-          <w:szCs w:val="20"/>
-        </w:rPr>
-        <w:t>transform</w:t>
+        <w:t>Sorted Ranges</w:t>
+      </w:r>
+    </w:p>
+    <w:p>
+      <w:pPr>
+        <w:ind w:left="180"/>
+        <w:rPr>
+          <w:rFonts w:asciiTheme="majorHAnsi" w:hAnsiTheme="majorHAnsi"/>
+          <w:sz w:val="20"/>
+          <w:szCs w:val="20"/>
+        </w:rPr>
+      </w:pPr>
+      <w:r>
+        <w:rPr>
+          <w:rFonts w:asciiTheme="majorHAnsi" w:hAnsiTheme="majorHAnsi"/>
+          <w:sz w:val="20"/>
+          <w:szCs w:val="20"/>
+        </w:rPr>
+        <w:t xml:space="preserve">bns </w:t>
+      </w:r>
+      <w:r>
+        <w:rPr>
+          <w:rFonts w:asciiTheme="majorHAnsi" w:hAnsiTheme="majorHAnsi"/>
+          <w:sz w:val="20"/>
+          <w:szCs w:val="20"/>
+        </w:rPr>
+        <w:tab/>
+      </w:r>
+      <w:r>
+        <w:rPr>
+          <w:rFonts w:asciiTheme="majorHAnsi" w:hAnsiTheme="majorHAnsi"/>
+          <w:sz w:val="20"/>
+          <w:szCs w:val="20"/>
+        </w:rPr>
+        <w:t>binary_search</w:t>
+      </w:r>
+    </w:p>
+    <w:p>
+      <w:pPr>
+        <w:ind w:left="180"/>
+        <w:rPr>
+          <w:rFonts w:asciiTheme="majorHAnsi" w:hAnsiTheme="majorHAnsi"/>
+          <w:sz w:val="20"/>
+          <w:szCs w:val="20"/>
+        </w:rPr>
+      </w:pPr>
+      <w:r>
+        <w:rPr>
+          <w:rFonts w:asciiTheme="majorHAnsi" w:hAnsiTheme="majorHAnsi"/>
+          <w:sz w:val="20"/>
+          <w:szCs w:val="20"/>
+        </w:rPr>
+        <w:t xml:space="preserve">inc </w:t>
+      </w:r>
+      <w:r>
+        <w:rPr>
+          <w:rFonts w:asciiTheme="majorHAnsi" w:hAnsiTheme="majorHAnsi"/>
+          <w:sz w:val="20"/>
+          <w:szCs w:val="20"/>
+        </w:rPr>
+        <w:tab/>
+      </w:r>
+      <w:r>
+        <w:rPr>
+          <w:rFonts w:asciiTheme="majorHAnsi" w:hAnsiTheme="majorHAnsi"/>
+          <w:sz w:val="20"/>
+          <w:szCs w:val="20"/>
+        </w:rPr>
+        <w:t>includes</w:t>
+      </w:r>
+    </w:p>
+    <w:p>
+      <w:pPr>
+        <w:ind w:left="180"/>
+        <w:rPr>
+          <w:rFonts w:asciiTheme="majorHAnsi" w:hAnsiTheme="majorHAnsi"/>
+          <w:sz w:val="20"/>
+          <w:szCs w:val="20"/>
+        </w:rPr>
+      </w:pPr>
+      <w:r>
+        <w:rPr>
+          <w:rFonts w:asciiTheme="majorHAnsi" w:hAnsiTheme="majorHAnsi"/>
+          <w:sz w:val="20"/>
+          <w:szCs w:val="20"/>
+        </w:rPr>
+        <w:t xml:space="preserve">lwb </w:t>
+      </w:r>
+      <w:r>
+        <w:rPr>
+          <w:rFonts w:asciiTheme="majorHAnsi" w:hAnsiTheme="majorHAnsi"/>
+          <w:sz w:val="20"/>
+          <w:szCs w:val="20"/>
+        </w:rPr>
+        <w:tab/>
+      </w:r>
+      <w:r>
+        <w:rPr>
+          <w:rFonts w:asciiTheme="majorHAnsi" w:hAnsiTheme="majorHAnsi"/>
+          <w:sz w:val="20"/>
+          <w:szCs w:val="20"/>
+        </w:rPr>
+        <w:t>lower_bound</w:t>
+      </w:r>
+    </w:p>
+    <w:p>
+      <w:pPr>
+        <w:ind w:left="180"/>
+        <w:rPr>
+          <w:rFonts w:asciiTheme="majorHAnsi" w:hAnsiTheme="majorHAnsi"/>
+          <w:sz w:val="20"/>
+          <w:szCs w:val="20"/>
+        </w:rPr>
+      </w:pPr>
+      <w:r>
+        <w:rPr>
+          <w:rFonts w:asciiTheme="majorHAnsi" w:hAnsiTheme="majorHAnsi"/>
+          <w:sz w:val="20"/>
+          <w:szCs w:val="20"/>
+        </w:rPr>
+        <w:t xml:space="preserve">upb </w:t>
+      </w:r>
+      <w:r>
+        <w:rPr>
+          <w:rFonts w:asciiTheme="majorHAnsi" w:hAnsiTheme="majorHAnsi"/>
+          <w:sz w:val="20"/>
+          <w:szCs w:val="20"/>
+        </w:rPr>
+        <w:tab/>
+      </w:r>
+      <w:r>
+        <w:rPr>
+          <w:rFonts w:asciiTheme="majorHAnsi" w:hAnsiTheme="majorHAnsi"/>
+          <w:sz w:val="20"/>
+          <w:szCs w:val="20"/>
+        </w:rPr>
+        <w:t>upper_bound</w:t>
+      </w:r>
+    </w:p>
+    <w:p>
+      <w:pPr>
+        <w:ind w:left="180"/>
+        <w:rPr>
+          <w:rFonts w:asciiTheme="majorHAnsi" w:hAnsiTheme="majorHAnsi"/>
+          <w:sz w:val="20"/>
+          <w:szCs w:val="20"/>
+        </w:rPr>
+      </w:pPr>
+      <w:r>
+        <w:rPr>
+          <w:rFonts w:asciiTheme="majorHAnsi" w:hAnsiTheme="majorHAnsi"/>
+          <w:sz w:val="20"/>
+          <w:szCs w:val="20"/>
+        </w:rPr>
+        <w:t xml:space="preserve">eqr </w:t>
+      </w:r>
+      <w:r>
+        <w:rPr>
+          <w:rFonts w:asciiTheme="majorHAnsi" w:hAnsiTheme="majorHAnsi"/>
+          <w:sz w:val="20"/>
+          <w:szCs w:val="20"/>
+        </w:rPr>
+        <w:tab/>
+      </w:r>
+      <w:r>
+        <w:rPr>
+          <w:rFonts w:asciiTheme="majorHAnsi" w:hAnsiTheme="majorHAnsi"/>
+          <w:sz w:val="20"/>
+          <w:szCs w:val="20"/>
+        </w:rPr>
+        <w:t>equal_range</w:t>
       </w:r>
     </w:p>
     <w:p>
@@ -2067,362 +1586,192 @@
           <w:sz w:val="20"/>
           <w:szCs w:val="20"/>
         </w:rPr>
-        <w:t xml:space="preserve">swp </w:t>
-      </w:r>
-      <w:r>
-        <w:rPr>
-          <w:rFonts w:asciiTheme="majorHAnsi" w:hAnsiTheme="majorHAnsi"/>
-          <w:sz w:val="20"/>
-          <w:szCs w:val="20"/>
-        </w:rPr>
-        <w:tab/>
-      </w:r>
-      <w:r>
-        <w:rPr>
-          <w:rFonts w:asciiTheme="majorHAnsi" w:hAnsiTheme="majorHAnsi"/>
-          <w:sz w:val="20"/>
-          <w:szCs w:val="20"/>
-        </w:rPr>
-        <w:t>swap</w:t>
-      </w:r>
-    </w:p>
-    <w:p>
-      <w:pPr>
-        <w:ind w:left="180"/>
-        <w:rPr>
-          <w:rFonts w:asciiTheme="majorHAnsi" w:hAnsiTheme="majorHAnsi"/>
-          <w:sz w:val="20"/>
-          <w:szCs w:val="20"/>
-        </w:rPr>
-      </w:pPr>
-      <w:r>
-        <w:rPr>
-          <w:rFonts w:asciiTheme="majorHAnsi" w:hAnsiTheme="majorHAnsi"/>
-          <w:sz w:val="20"/>
-          <w:szCs w:val="20"/>
-        </w:rPr>
-        <w:t xml:space="preserve">swr </w:t>
-      </w:r>
-      <w:r>
-        <w:rPr>
-          <w:rFonts w:asciiTheme="majorHAnsi" w:hAnsiTheme="majorHAnsi"/>
-          <w:sz w:val="20"/>
-          <w:szCs w:val="20"/>
-        </w:rPr>
-        <w:tab/>
-      </w:r>
-      <w:r>
-        <w:rPr>
-          <w:rFonts w:asciiTheme="majorHAnsi" w:hAnsiTheme="majorHAnsi"/>
-          <w:sz w:val="20"/>
-          <w:szCs w:val="20"/>
-        </w:rPr>
-        <w:t>swap_ranges</w:t>
-      </w:r>
-    </w:p>
-    <w:p>
-      <w:pPr>
-        <w:ind w:left="180"/>
-        <w:rPr>
-          <w:rFonts w:asciiTheme="majorHAnsi" w:hAnsiTheme="majorHAnsi"/>
-          <w:sz w:val="20"/>
-          <w:szCs w:val="20"/>
-        </w:rPr>
-      </w:pPr>
-      <w:r>
-        <w:rPr>
-          <w:rFonts w:asciiTheme="majorHAnsi" w:hAnsiTheme="majorHAnsi"/>
-          <w:sz w:val="20"/>
-          <w:szCs w:val="20"/>
-        </w:rPr>
-        <w:t xml:space="preserve">fil </w:t>
-      </w:r>
-      <w:r>
-        <w:rPr>
-          <w:rFonts w:asciiTheme="majorHAnsi" w:hAnsiTheme="majorHAnsi"/>
-          <w:sz w:val="20"/>
-          <w:szCs w:val="20"/>
-        </w:rPr>
-        <w:tab/>
-      </w:r>
-      <w:r>
-        <w:rPr>
-          <w:rFonts w:asciiTheme="majorHAnsi" w:hAnsiTheme="majorHAnsi"/>
-          <w:sz w:val="20"/>
-          <w:szCs w:val="20"/>
-        </w:rPr>
-        <w:t>fill</w:t>
-      </w:r>
-    </w:p>
-    <w:p>
-      <w:pPr>
-        <w:ind w:left="180"/>
-        <w:rPr>
-          <w:rFonts w:asciiTheme="majorHAnsi" w:hAnsiTheme="majorHAnsi"/>
-          <w:sz w:val="20"/>
-          <w:szCs w:val="20"/>
-        </w:rPr>
-      </w:pPr>
-      <w:r>
-        <w:rPr>
-          <w:rFonts w:asciiTheme="majorHAnsi" w:hAnsiTheme="majorHAnsi"/>
-          <w:sz w:val="20"/>
-          <w:szCs w:val="20"/>
-        </w:rPr>
-        <w:t xml:space="preserve">fln </w:t>
-      </w:r>
-      <w:r>
-        <w:rPr>
-          <w:rFonts w:asciiTheme="majorHAnsi" w:hAnsiTheme="majorHAnsi"/>
-          <w:sz w:val="20"/>
-          <w:szCs w:val="20"/>
-        </w:rPr>
-        <w:tab/>
-      </w:r>
-      <w:r>
-        <w:rPr>
-          <w:rFonts w:asciiTheme="majorHAnsi" w:hAnsiTheme="majorHAnsi"/>
-          <w:sz w:val="20"/>
-          <w:szCs w:val="20"/>
-        </w:rPr>
-        <w:t>fill_n</w:t>
-      </w:r>
-    </w:p>
-    <w:p>
-      <w:pPr>
-        <w:ind w:left="180"/>
-        <w:rPr>
-          <w:rFonts w:asciiTheme="majorHAnsi" w:hAnsiTheme="majorHAnsi"/>
-          <w:sz w:val="20"/>
-          <w:szCs w:val="20"/>
-        </w:rPr>
-      </w:pPr>
-      <w:r>
-        <w:rPr>
-          <w:rFonts w:asciiTheme="majorHAnsi" w:hAnsiTheme="majorHAnsi"/>
-          <w:sz w:val="20"/>
-          <w:szCs w:val="20"/>
-        </w:rPr>
-        <w:t xml:space="preserve">gnr </w:t>
-      </w:r>
-      <w:r>
-        <w:rPr>
-          <w:rFonts w:asciiTheme="majorHAnsi" w:hAnsiTheme="majorHAnsi"/>
-          <w:sz w:val="20"/>
-          <w:szCs w:val="20"/>
-        </w:rPr>
-        <w:tab/>
-      </w:r>
-      <w:r>
-        <w:rPr>
-          <w:rFonts w:asciiTheme="majorHAnsi" w:hAnsiTheme="majorHAnsi"/>
-          <w:sz w:val="20"/>
-          <w:szCs w:val="20"/>
-        </w:rPr>
-        <w:t>generate</w:t>
-      </w:r>
-    </w:p>
-    <w:p>
-      <w:pPr>
-        <w:ind w:left="180"/>
-        <w:rPr>
-          <w:rFonts w:asciiTheme="majorHAnsi" w:hAnsiTheme="majorHAnsi"/>
-          <w:sz w:val="20"/>
-          <w:szCs w:val="20"/>
-        </w:rPr>
-      </w:pPr>
-      <w:r>
-        <w:rPr>
-          <w:rFonts w:asciiTheme="majorHAnsi" w:hAnsiTheme="majorHAnsi"/>
-          <w:sz w:val="20"/>
-          <w:szCs w:val="20"/>
-        </w:rPr>
-        <w:t xml:space="preserve">gnn </w:t>
-      </w:r>
-      <w:r>
-        <w:rPr>
-          <w:rFonts w:asciiTheme="majorHAnsi" w:hAnsiTheme="majorHAnsi"/>
-          <w:sz w:val="20"/>
-          <w:szCs w:val="20"/>
-        </w:rPr>
-        <w:tab/>
-      </w:r>
-      <w:r>
-        <w:rPr>
-          <w:rFonts w:asciiTheme="majorHAnsi" w:hAnsiTheme="majorHAnsi"/>
-          <w:sz w:val="20"/>
-          <w:szCs w:val="20"/>
-        </w:rPr>
-        <w:t>generate_n</w:t>
-      </w:r>
-    </w:p>
-    <w:p>
-      <w:pPr>
-        <w:ind w:left="180"/>
-        <w:rPr>
-          <w:rFonts w:asciiTheme="majorHAnsi" w:hAnsiTheme="majorHAnsi"/>
-          <w:sz w:val="20"/>
-          <w:szCs w:val="20"/>
-        </w:rPr>
-      </w:pPr>
-      <w:r>
-        <w:rPr>
-          <w:rFonts w:asciiTheme="majorHAnsi" w:hAnsiTheme="majorHAnsi"/>
-          <w:sz w:val="20"/>
-          <w:szCs w:val="20"/>
-        </w:rPr>
-        <w:t xml:space="preserve">rpl </w:t>
-      </w:r>
-      <w:r>
-        <w:rPr>
-          <w:rFonts w:asciiTheme="majorHAnsi" w:hAnsiTheme="majorHAnsi"/>
-          <w:sz w:val="20"/>
-          <w:szCs w:val="20"/>
-        </w:rPr>
-        <w:tab/>
-      </w:r>
-      <w:r>
-        <w:rPr>
-          <w:rFonts w:asciiTheme="majorHAnsi" w:hAnsiTheme="majorHAnsi"/>
-          <w:sz w:val="20"/>
-          <w:szCs w:val="20"/>
-        </w:rPr>
-        <w:t>replace</w:t>
-      </w:r>
-    </w:p>
-    <w:p>
-      <w:pPr>
-        <w:ind w:left="180"/>
-        <w:rPr>
-          <w:rFonts w:asciiTheme="majorHAnsi" w:hAnsiTheme="majorHAnsi"/>
-          <w:sz w:val="20"/>
-          <w:szCs w:val="20"/>
-        </w:rPr>
-      </w:pPr>
-      <w:r>
-        <w:rPr>
-          <w:rFonts w:asciiTheme="majorHAnsi" w:hAnsiTheme="majorHAnsi"/>
-          <w:sz w:val="20"/>
-          <w:szCs w:val="20"/>
-        </w:rPr>
-        <w:t xml:space="preserve">rpi </w:t>
-      </w:r>
-      <w:r>
-        <w:rPr>
-          <w:rFonts w:asciiTheme="majorHAnsi" w:hAnsiTheme="majorHAnsi"/>
-          <w:sz w:val="20"/>
-          <w:szCs w:val="20"/>
-        </w:rPr>
-        <w:tab/>
-      </w:r>
-      <w:r>
-        <w:rPr>
-          <w:rFonts w:asciiTheme="majorHAnsi" w:hAnsiTheme="majorHAnsi"/>
-          <w:sz w:val="20"/>
-          <w:szCs w:val="20"/>
-        </w:rPr>
-        <w:t>replace_if</w:t>
-      </w:r>
-    </w:p>
-    <w:p>
-      <w:pPr>
-        <w:ind w:left="180"/>
-        <w:rPr>
-          <w:rFonts w:asciiTheme="majorHAnsi" w:hAnsiTheme="majorHAnsi"/>
-          <w:sz w:val="20"/>
-          <w:szCs w:val="20"/>
-        </w:rPr>
-      </w:pPr>
-      <w:r>
-        <w:rPr>
-          <w:rFonts w:asciiTheme="majorHAnsi" w:hAnsiTheme="majorHAnsi"/>
-          <w:sz w:val="20"/>
-          <w:szCs w:val="20"/>
-        </w:rPr>
-        <w:t xml:space="preserve">rpc </w:t>
-      </w:r>
-      <w:r>
-        <w:rPr>
-          <w:rFonts w:asciiTheme="majorHAnsi" w:hAnsiTheme="majorHAnsi"/>
-          <w:sz w:val="20"/>
-          <w:szCs w:val="20"/>
-        </w:rPr>
-        <w:tab/>
-      </w:r>
-      <w:r>
-        <w:rPr>
-          <w:rFonts w:asciiTheme="majorHAnsi" w:hAnsiTheme="majorHAnsi"/>
-          <w:sz w:val="20"/>
-          <w:szCs w:val="20"/>
-        </w:rPr>
-        <w:t>replace_copy</w:t>
-      </w:r>
-    </w:p>
-    <w:p>
-      <w:pPr>
-        <w:ind w:left="180"/>
-        <w:rPr>
-          <w:rFonts w:asciiTheme="majorHAnsi" w:hAnsiTheme="majorHAnsi"/>
-          <w:sz w:val="20"/>
-          <w:szCs w:val="20"/>
-        </w:rPr>
-      </w:pPr>
-      <w:r>
-        <w:rPr>
-          <w:rFonts w:asciiTheme="majorHAnsi" w:hAnsiTheme="majorHAnsi"/>
-          <w:sz w:val="20"/>
-          <w:szCs w:val="20"/>
-        </w:rPr>
-        <w:t xml:space="preserve">rci </w:t>
-      </w:r>
-      <w:r>
-        <w:rPr>
-          <w:rFonts w:asciiTheme="majorHAnsi" w:hAnsiTheme="majorHAnsi"/>
-          <w:sz w:val="20"/>
-          <w:szCs w:val="20"/>
-        </w:rPr>
-        <w:tab/>
-      </w:r>
-      <w:r>
-        <w:rPr>
-          <w:rFonts w:asciiTheme="majorHAnsi" w:hAnsiTheme="majorHAnsi"/>
-          <w:sz w:val="20"/>
-          <w:szCs w:val="20"/>
-        </w:rPr>
-        <w:t>replace_copy_if</w:t>
-      </w:r>
-    </w:p>
-    <w:p>
-      <w:pPr>
-        <w:ind w:left="180"/>
-        <w:rPr>
-          <w:sz w:val="20"/>
-          <w:szCs w:val="20"/>
-        </w:rPr>
-      </w:pPr>
-      <w:r>
-        <w:rPr>
-          <w:rFonts w:asciiTheme="majorHAnsi" w:hAnsiTheme="majorHAnsi"/>
-          <w:sz w:val="20"/>
-          <w:szCs w:val="20"/>
-        </w:rPr>
-        <w:t xml:space="preserve">ita </w:t>
-      </w:r>
-      <w:r>
-        <w:rPr>
-          <w:rFonts w:asciiTheme="majorHAnsi" w:hAnsiTheme="majorHAnsi"/>
-          <w:sz w:val="20"/>
-          <w:szCs w:val="20"/>
-        </w:rPr>
-        <w:tab/>
-      </w:r>
-      <w:r>
-        <w:rPr>
-          <w:rFonts w:asciiTheme="majorHAnsi" w:hAnsiTheme="majorHAnsi"/>
-          <w:sz w:val="20"/>
-          <w:szCs w:val="20"/>
-        </w:rPr>
-        <w:t>iota</w:t>
+        <w:t xml:space="preserve">stu </w:t>
+      </w:r>
+      <w:r>
+        <w:rPr>
+          <w:rFonts w:asciiTheme="majorHAnsi" w:hAnsiTheme="majorHAnsi"/>
+          <w:sz w:val="20"/>
+          <w:szCs w:val="20"/>
+        </w:rPr>
+        <w:tab/>
+      </w:r>
+      <w:r>
+        <w:rPr>
+          <w:rFonts w:asciiTheme="majorHAnsi" w:hAnsiTheme="majorHAnsi"/>
+          <w:sz w:val="20"/>
+          <w:szCs w:val="20"/>
+        </w:rPr>
+        <w:t>set_union</w:t>
+      </w:r>
+    </w:p>
+    <w:p>
+      <w:pPr>
+        <w:ind w:left="180"/>
+        <w:rPr>
+          <w:rFonts w:asciiTheme="majorHAnsi" w:hAnsiTheme="majorHAnsi"/>
+          <w:sz w:val="20"/>
+          <w:szCs w:val="20"/>
+        </w:rPr>
+      </w:pPr>
+      <w:r>
+        <w:rPr>
+          <w:rFonts w:asciiTheme="majorHAnsi" w:hAnsiTheme="majorHAnsi"/>
+          <w:sz w:val="20"/>
+          <w:szCs w:val="20"/>
+        </w:rPr>
+        <w:t xml:space="preserve">sti </w:t>
+      </w:r>
+      <w:r>
+        <w:rPr>
+          <w:rFonts w:asciiTheme="majorHAnsi" w:hAnsiTheme="majorHAnsi"/>
+          <w:sz w:val="20"/>
+          <w:szCs w:val="20"/>
+        </w:rPr>
+        <w:tab/>
+      </w:r>
+      <w:r>
+        <w:rPr>
+          <w:rFonts w:asciiTheme="majorHAnsi" w:hAnsiTheme="majorHAnsi"/>
+          <w:sz w:val="20"/>
+          <w:szCs w:val="20"/>
+        </w:rPr>
+        <w:t>set_intersection</w:t>
+      </w:r>
+    </w:p>
+    <w:p>
+      <w:pPr>
+        <w:ind w:left="180"/>
+        <w:rPr>
+          <w:rFonts w:asciiTheme="majorHAnsi" w:hAnsiTheme="majorHAnsi"/>
+          <w:sz w:val="20"/>
+          <w:szCs w:val="20"/>
+        </w:rPr>
+      </w:pPr>
+      <w:r>
+        <w:rPr>
+          <w:rFonts w:asciiTheme="majorHAnsi" w:hAnsiTheme="majorHAnsi"/>
+          <w:sz w:val="20"/>
+          <w:szCs w:val="20"/>
+        </w:rPr>
+        <w:t xml:space="preserve">std </w:t>
+      </w:r>
+      <w:r>
+        <w:rPr>
+          <w:rFonts w:asciiTheme="majorHAnsi" w:hAnsiTheme="majorHAnsi"/>
+          <w:sz w:val="20"/>
+          <w:szCs w:val="20"/>
+        </w:rPr>
+        <w:tab/>
+      </w:r>
+      <w:r>
+        <w:rPr>
+          <w:rFonts w:asciiTheme="majorHAnsi" w:hAnsiTheme="majorHAnsi"/>
+          <w:sz w:val="20"/>
+          <w:szCs w:val="20"/>
+        </w:rPr>
+        <w:t>set_difference</w:t>
+      </w:r>
+    </w:p>
+    <w:p>
+      <w:pPr>
+        <w:ind w:left="180"/>
+        <w:rPr>
+          <w:rFonts w:asciiTheme="majorHAnsi" w:hAnsiTheme="majorHAnsi"/>
+          <w:sz w:val="20"/>
+          <w:szCs w:val="20"/>
+        </w:rPr>
+      </w:pPr>
+      <w:r>
+        <w:rPr>
+          <w:rFonts w:asciiTheme="majorHAnsi" w:hAnsiTheme="majorHAnsi"/>
+          <w:sz w:val="20"/>
+          <w:szCs w:val="20"/>
+        </w:rPr>
+        <w:t xml:space="preserve">ssd </w:t>
+      </w:r>
+      <w:r>
+        <w:rPr>
+          <w:rFonts w:asciiTheme="majorHAnsi" w:hAnsiTheme="majorHAnsi"/>
+          <w:sz w:val="20"/>
+          <w:szCs w:val="20"/>
+        </w:rPr>
+        <w:tab/>
+      </w:r>
+      <w:r>
+        <w:rPr>
+          <w:rFonts w:asciiTheme="majorHAnsi" w:hAnsiTheme="majorHAnsi"/>
+          <w:sz w:val="20"/>
+          <w:szCs w:val="20"/>
+        </w:rPr>
+        <w:t>set_symmetric_difference</w:t>
+      </w:r>
+    </w:p>
+    <w:p>
+      <w:pPr>
+        <w:ind w:left="180"/>
+        <w:rPr>
+          <w:rFonts w:asciiTheme="majorHAnsi" w:hAnsiTheme="majorHAnsi"/>
+          <w:sz w:val="20"/>
+          <w:szCs w:val="20"/>
+        </w:rPr>
+      </w:pPr>
+      <w:r>
+        <w:rPr>
+          <w:rFonts w:asciiTheme="majorHAnsi" w:hAnsiTheme="majorHAnsi"/>
+          <w:sz w:val="20"/>
+          <w:szCs w:val="20"/>
+        </w:rPr>
+        <w:t xml:space="preserve">ipm </w:t>
+      </w:r>
+      <w:r>
+        <w:rPr>
+          <w:rFonts w:asciiTheme="majorHAnsi" w:hAnsiTheme="majorHAnsi"/>
+          <w:sz w:val="20"/>
+          <w:szCs w:val="20"/>
+        </w:rPr>
+        <w:tab/>
+      </w:r>
+      <w:r>
+        <w:rPr>
+          <w:rFonts w:asciiTheme="majorHAnsi" w:hAnsiTheme="majorHAnsi"/>
+          <w:sz w:val="20"/>
+          <w:szCs w:val="20"/>
+        </w:rPr>
+        <w:t>inplace_merge</w:t>
+      </w:r>
+    </w:p>
+    <w:p>
+      <w:pPr>
+        <w:ind w:left="180"/>
+        <w:rPr>
+          <w:sz w:val="20"/>
+          <w:szCs w:val="20"/>
+        </w:rPr>
+      </w:pPr>
+      <w:r>
+        <w:rPr>
+          <w:rFonts w:asciiTheme="majorHAnsi" w:hAnsiTheme="majorHAnsi"/>
+          <w:sz w:val="20"/>
+          <w:szCs w:val="20"/>
+        </w:rPr>
+        <w:t xml:space="preserve">ucp </w:t>
+      </w:r>
+      <w:r>
+        <w:rPr>
+          <w:rFonts w:asciiTheme="majorHAnsi" w:hAnsiTheme="majorHAnsi"/>
+          <w:sz w:val="20"/>
+          <w:szCs w:val="20"/>
+        </w:rPr>
+        <w:tab/>
+      </w:r>
+      <w:r>
+        <w:rPr>
+          <w:rFonts w:asciiTheme="majorHAnsi" w:hAnsiTheme="majorHAnsi"/>
+          <w:sz w:val="20"/>
+          <w:szCs w:val="20"/>
+        </w:rPr>
+        <w:t>unique_copy</w:t>
       </w:r>
     </w:p>
     <w:p>
@@ -2431,423 +1780,34 @@
         <w:spacing w:before="240"/>
       </w:pPr>
       <w:r>
-        <w:t>Removing</w:t>
-      </w:r>
-    </w:p>
-    <w:p>
-      <w:pPr>
-        <w:ind w:left="180"/>
-        <w:rPr>
-          <w:rFonts w:asciiTheme="majorHAnsi" w:hAnsiTheme="majorHAnsi"/>
-          <w:sz w:val="20"/>
-          <w:szCs w:val="20"/>
-        </w:rPr>
-      </w:pPr>
-      <w:r>
-        <w:rPr>
-          <w:rFonts w:asciiTheme="majorHAnsi" w:hAnsiTheme="majorHAnsi"/>
-          <w:sz w:val="20"/>
-          <w:szCs w:val="20"/>
-        </w:rPr>
-        <w:t xml:space="preserve">rmv </w:t>
-      </w:r>
-      <w:r>
-        <w:rPr>
-          <w:rFonts w:asciiTheme="majorHAnsi" w:hAnsiTheme="majorHAnsi"/>
-          <w:sz w:val="20"/>
-          <w:szCs w:val="20"/>
-        </w:rPr>
-        <w:tab/>
-      </w:r>
-      <w:r>
-        <w:rPr>
-          <w:rFonts w:asciiTheme="majorHAnsi" w:hAnsiTheme="majorHAnsi"/>
-          <w:sz w:val="20"/>
-          <w:szCs w:val="20"/>
-        </w:rPr>
-        <w:t>remove</w:t>
-      </w:r>
-    </w:p>
-    <w:p>
-      <w:pPr>
-        <w:ind w:left="180"/>
-        <w:rPr>
-          <w:rFonts w:asciiTheme="majorHAnsi" w:hAnsiTheme="majorHAnsi"/>
-          <w:sz w:val="20"/>
-          <w:szCs w:val="20"/>
-        </w:rPr>
-      </w:pPr>
-      <w:r>
-        <w:rPr>
-          <w:rFonts w:asciiTheme="majorHAnsi" w:hAnsiTheme="majorHAnsi"/>
-          <w:sz w:val="20"/>
-          <w:szCs w:val="20"/>
-        </w:rPr>
-        <w:t xml:space="preserve">rmi </w:t>
-      </w:r>
-      <w:r>
-        <w:rPr>
-          <w:rFonts w:asciiTheme="majorHAnsi" w:hAnsiTheme="majorHAnsi"/>
-          <w:sz w:val="20"/>
-          <w:szCs w:val="20"/>
-        </w:rPr>
-        <w:tab/>
-      </w:r>
-      <w:r>
-        <w:rPr>
-          <w:rFonts w:asciiTheme="majorHAnsi" w:hAnsiTheme="majorHAnsi"/>
-          <w:sz w:val="20"/>
-          <w:szCs w:val="20"/>
-        </w:rPr>
-        <w:t>remove_if</w:t>
-      </w:r>
-    </w:p>
-    <w:p>
-      <w:pPr>
-        <w:ind w:left="180"/>
-        <w:rPr>
-          <w:rFonts w:asciiTheme="majorHAnsi" w:hAnsiTheme="majorHAnsi"/>
-          <w:sz w:val="20"/>
-          <w:szCs w:val="20"/>
-        </w:rPr>
-      </w:pPr>
-      <w:r>
-        <w:rPr>
-          <w:rFonts w:asciiTheme="majorHAnsi" w:hAnsiTheme="majorHAnsi"/>
-          <w:sz w:val="20"/>
-          <w:szCs w:val="20"/>
-        </w:rPr>
-        <w:t xml:space="preserve">rmc </w:t>
-      </w:r>
-      <w:r>
-        <w:rPr>
-          <w:rFonts w:asciiTheme="majorHAnsi" w:hAnsiTheme="majorHAnsi"/>
-          <w:sz w:val="20"/>
-          <w:szCs w:val="20"/>
-        </w:rPr>
-        <w:tab/>
-      </w:r>
-      <w:r>
-        <w:rPr>
-          <w:rFonts w:asciiTheme="majorHAnsi" w:hAnsiTheme="majorHAnsi"/>
-          <w:sz w:val="20"/>
-          <w:szCs w:val="20"/>
-        </w:rPr>
-        <w:t>remove_copy</w:t>
-      </w:r>
-    </w:p>
-    <w:p>
-      <w:pPr>
-        <w:ind w:left="180"/>
-        <w:rPr>
-          <w:rFonts w:asciiTheme="majorHAnsi" w:hAnsiTheme="majorHAnsi"/>
-          <w:sz w:val="20"/>
-          <w:szCs w:val="20"/>
-        </w:rPr>
-      </w:pPr>
-      <w:r>
-        <w:rPr>
-          <w:rFonts w:asciiTheme="majorHAnsi" w:hAnsiTheme="majorHAnsi"/>
-          <w:sz w:val="20"/>
-          <w:szCs w:val="20"/>
-        </w:rPr>
-        <w:t xml:space="preserve">rmf </w:t>
-      </w:r>
-      <w:r>
-        <w:rPr>
-          <w:rFonts w:asciiTheme="majorHAnsi" w:hAnsiTheme="majorHAnsi"/>
-          <w:sz w:val="20"/>
-          <w:szCs w:val="20"/>
-        </w:rPr>
-        <w:tab/>
-      </w:r>
-      <w:r>
-        <w:rPr>
-          <w:rFonts w:asciiTheme="majorHAnsi" w:hAnsiTheme="majorHAnsi"/>
-          <w:sz w:val="20"/>
-          <w:szCs w:val="20"/>
-        </w:rPr>
-        <w:t>remove_copy_if</w:t>
-      </w:r>
-    </w:p>
-    <w:p>
-      <w:pPr>
-        <w:ind w:left="180"/>
-        <w:rPr>
-          <w:sz w:val="20"/>
-          <w:szCs w:val="20"/>
-        </w:rPr>
-      </w:pPr>
-      <w:r>
-        <w:rPr>
-          <w:rFonts w:asciiTheme="majorHAnsi" w:hAnsiTheme="majorHAnsi"/>
-          <w:sz w:val="20"/>
-          <w:szCs w:val="20"/>
-        </w:rPr>
-        <w:t xml:space="preserve">uqe </w:t>
-      </w:r>
-      <w:r>
-        <w:rPr>
-          <w:rFonts w:asciiTheme="majorHAnsi" w:hAnsiTheme="majorHAnsi"/>
-          <w:sz w:val="20"/>
-          <w:szCs w:val="20"/>
-        </w:rPr>
-        <w:tab/>
-      </w:r>
-      <w:r>
-        <w:rPr>
-          <w:rFonts w:asciiTheme="majorHAnsi" w:hAnsiTheme="majorHAnsi"/>
-          <w:sz w:val="20"/>
-          <w:szCs w:val="20"/>
-        </w:rPr>
-        <w:t>unique</w:t>
-      </w:r>
-    </w:p>
-    <w:p>
-      <w:pPr>
-        <w:pStyle w:val="Heading1"/>
-        <w:spacing w:beforeLines="240" w:before="576"/>
-      </w:pPr>
-      <w:r>
-        <w:lastRenderedPageBreak/>
-        <w:t>Mutating</w:t>
-      </w:r>
-    </w:p>
-    <w:p>
-      <w:pPr>
-        <w:ind w:left="180"/>
-        <w:rPr>
-          <w:rFonts w:asciiTheme="majorHAnsi" w:hAnsiTheme="majorHAnsi"/>
-          <w:sz w:val="20"/>
-          <w:szCs w:val="20"/>
-        </w:rPr>
-      </w:pPr>
-      <w:r>
-        <w:rPr>
-          <w:rFonts w:asciiTheme="majorHAnsi" w:hAnsiTheme="majorHAnsi"/>
-          <w:sz w:val="20"/>
-          <w:szCs w:val="20"/>
-        </w:rPr>
-        <w:t xml:space="preserve">rvr </w:t>
-      </w:r>
-      <w:r>
-        <w:rPr>
-          <w:rFonts w:asciiTheme="majorHAnsi" w:hAnsiTheme="majorHAnsi"/>
-          <w:sz w:val="20"/>
-          <w:szCs w:val="20"/>
-        </w:rPr>
-        <w:tab/>
-      </w:r>
-      <w:r>
-        <w:rPr>
-          <w:rFonts w:asciiTheme="majorHAnsi" w:hAnsiTheme="majorHAnsi"/>
-          <w:sz w:val="20"/>
-          <w:szCs w:val="20"/>
-        </w:rPr>
-        <w:t>reverse</w:t>
-      </w:r>
-    </w:p>
-    <w:p>
-      <w:pPr>
-        <w:ind w:left="180"/>
-        <w:rPr>
-          <w:rFonts w:asciiTheme="majorHAnsi" w:hAnsiTheme="majorHAnsi"/>
-          <w:sz w:val="20"/>
-          <w:szCs w:val="20"/>
-        </w:rPr>
-      </w:pPr>
-      <w:r>
-        <w:rPr>
-          <w:rFonts w:asciiTheme="majorHAnsi" w:hAnsiTheme="majorHAnsi"/>
-          <w:sz w:val="20"/>
-          <w:szCs w:val="20"/>
-        </w:rPr>
-        <w:t xml:space="preserve">rvc </w:t>
-      </w:r>
-      <w:r>
-        <w:rPr>
-          <w:rFonts w:asciiTheme="majorHAnsi" w:hAnsiTheme="majorHAnsi"/>
-          <w:sz w:val="20"/>
-          <w:szCs w:val="20"/>
-        </w:rPr>
-        <w:tab/>
-      </w:r>
-      <w:r>
-        <w:rPr>
-          <w:rFonts w:asciiTheme="majorHAnsi" w:hAnsiTheme="majorHAnsi"/>
-          <w:sz w:val="20"/>
-          <w:szCs w:val="20"/>
-        </w:rPr>
-        <w:t>reverse_copy</w:t>
-      </w:r>
-    </w:p>
-    <w:p>
-      <w:pPr>
-        <w:ind w:left="180"/>
-        <w:rPr>
-          <w:rFonts w:asciiTheme="majorHAnsi" w:hAnsiTheme="majorHAnsi"/>
-          <w:sz w:val="20"/>
-          <w:szCs w:val="20"/>
-        </w:rPr>
-      </w:pPr>
-      <w:r>
-        <w:rPr>
-          <w:rFonts w:asciiTheme="majorHAnsi" w:hAnsiTheme="majorHAnsi"/>
-          <w:sz w:val="20"/>
-          <w:szCs w:val="20"/>
-        </w:rPr>
-        <w:t xml:space="preserve">rte </w:t>
-      </w:r>
-      <w:r>
-        <w:rPr>
-          <w:rFonts w:asciiTheme="majorHAnsi" w:hAnsiTheme="majorHAnsi"/>
-          <w:sz w:val="20"/>
-          <w:szCs w:val="20"/>
-        </w:rPr>
-        <w:tab/>
-      </w:r>
-      <w:r>
-        <w:rPr>
-          <w:rFonts w:asciiTheme="majorHAnsi" w:hAnsiTheme="majorHAnsi"/>
-          <w:sz w:val="20"/>
-          <w:szCs w:val="20"/>
-        </w:rPr>
-        <w:t>rotate</w:t>
-      </w:r>
-    </w:p>
-    <w:p>
-      <w:pPr>
-        <w:ind w:left="180"/>
-        <w:rPr>
-          <w:rFonts w:asciiTheme="majorHAnsi" w:hAnsiTheme="majorHAnsi"/>
-          <w:sz w:val="20"/>
-          <w:szCs w:val="20"/>
-        </w:rPr>
-      </w:pPr>
-      <w:r>
-        <w:rPr>
-          <w:rFonts w:asciiTheme="majorHAnsi" w:hAnsiTheme="majorHAnsi"/>
-          <w:sz w:val="20"/>
-          <w:szCs w:val="20"/>
-        </w:rPr>
-        <w:t xml:space="preserve">rtc </w:t>
-      </w:r>
-      <w:r>
-        <w:rPr>
-          <w:rFonts w:asciiTheme="majorHAnsi" w:hAnsiTheme="majorHAnsi"/>
-          <w:sz w:val="20"/>
-          <w:szCs w:val="20"/>
-        </w:rPr>
-        <w:tab/>
-      </w:r>
-      <w:r>
-        <w:rPr>
-          <w:rFonts w:asciiTheme="majorHAnsi" w:hAnsiTheme="majorHAnsi"/>
-          <w:sz w:val="20"/>
-          <w:szCs w:val="20"/>
-        </w:rPr>
-        <w:t>rotate_copy</w:t>
-      </w:r>
-    </w:p>
-    <w:p>
-      <w:pPr>
-        <w:ind w:left="180"/>
-        <w:rPr>
-          <w:rFonts w:asciiTheme="majorHAnsi" w:hAnsiTheme="majorHAnsi"/>
-          <w:sz w:val="20"/>
-          <w:szCs w:val="20"/>
-        </w:rPr>
-      </w:pPr>
-      <w:r>
-        <w:rPr>
-          <w:rFonts w:asciiTheme="majorHAnsi" w:hAnsiTheme="majorHAnsi"/>
-          <w:sz w:val="20"/>
-          <w:szCs w:val="20"/>
-        </w:rPr>
-        <w:t xml:space="preserve">nxp </w:t>
-      </w:r>
-      <w:r>
-        <w:rPr>
-          <w:rFonts w:asciiTheme="majorHAnsi" w:hAnsiTheme="majorHAnsi"/>
-          <w:sz w:val="20"/>
-          <w:szCs w:val="20"/>
-        </w:rPr>
-        <w:tab/>
-      </w:r>
-      <w:r>
-        <w:rPr>
-          <w:rFonts w:asciiTheme="majorHAnsi" w:hAnsiTheme="majorHAnsi"/>
-          <w:sz w:val="20"/>
-          <w:szCs w:val="20"/>
-        </w:rPr>
-        <w:t>next_permutation</w:t>
-      </w:r>
-    </w:p>
-    <w:p>
-      <w:pPr>
-        <w:ind w:left="180"/>
-        <w:rPr>
-          <w:rFonts w:asciiTheme="majorHAnsi" w:hAnsiTheme="majorHAnsi"/>
-          <w:sz w:val="20"/>
-          <w:szCs w:val="20"/>
-        </w:rPr>
-      </w:pPr>
-      <w:r>
-        <w:rPr>
-          <w:rFonts w:asciiTheme="majorHAnsi" w:hAnsiTheme="majorHAnsi"/>
-          <w:sz w:val="20"/>
-          <w:szCs w:val="20"/>
-        </w:rPr>
-        <w:t xml:space="preserve">prp </w:t>
-      </w:r>
-      <w:r>
-        <w:rPr>
-          <w:rFonts w:asciiTheme="majorHAnsi" w:hAnsiTheme="majorHAnsi"/>
-          <w:sz w:val="20"/>
-          <w:szCs w:val="20"/>
-        </w:rPr>
-        <w:tab/>
-      </w:r>
-      <w:r>
-        <w:rPr>
-          <w:rFonts w:asciiTheme="majorHAnsi" w:hAnsiTheme="majorHAnsi"/>
-          <w:sz w:val="20"/>
-          <w:szCs w:val="20"/>
-        </w:rPr>
-        <w:t>prev_permutation</w:t>
-      </w:r>
-    </w:p>
-    <w:p>
-      <w:pPr>
-        <w:ind w:left="180"/>
-        <w:rPr>
-          <w:sz w:val="20"/>
-          <w:szCs w:val="20"/>
-        </w:rPr>
-      </w:pPr>
-      <w:r>
-        <w:rPr>
-          <w:rFonts w:asciiTheme="majorHAnsi" w:hAnsiTheme="majorHAnsi"/>
-          <w:sz w:val="20"/>
-          <w:szCs w:val="20"/>
-        </w:rPr>
-        <w:t xml:space="preserve">shf </w:t>
-      </w:r>
-      <w:r>
-        <w:rPr>
-          <w:rFonts w:asciiTheme="majorHAnsi" w:hAnsiTheme="majorHAnsi"/>
-          <w:sz w:val="20"/>
-          <w:szCs w:val="20"/>
-        </w:rPr>
-        <w:tab/>
-      </w:r>
-      <w:r>
-        <w:rPr>
-          <w:rFonts w:asciiTheme="majorHAnsi" w:hAnsiTheme="majorHAnsi"/>
-          <w:sz w:val="20"/>
-          <w:szCs w:val="20"/>
-        </w:rPr>
-        <w:t>random_shuffle</w:t>
+        <w:t>Numeric</w:t>
+      </w:r>
+    </w:p>
+    <w:p>
+      <w:pPr>
+        <w:ind w:left="180"/>
+      </w:pPr>
+      <w:r>
+        <w:rPr>
+          <w:rFonts w:asciiTheme="majorHAnsi" w:hAnsiTheme="majorHAnsi"/>
+          <w:sz w:val="20"/>
+          <w:szCs w:val="20"/>
+        </w:rPr>
+        <w:t>acm</w:t>
+      </w:r>
+      <w:r>
+        <w:t xml:space="preserve"> </w:t>
+      </w:r>
+      <w:r>
+        <w:tab/>
+      </w:r>
+      <w:r>
+        <w:rPr>
+          <w:rFonts w:asciiTheme="majorHAnsi" w:hAnsiTheme="majorHAnsi"/>
+          <w:sz w:val="20"/>
+          <w:szCs w:val="20"/>
+        </w:rPr>
+        <w:t>accumulate</w:t>
       </w:r>
     </w:p>
     <w:p>
@@ -2856,31 +1816,1087 @@
         <w:spacing w:before="240"/>
       </w:pPr>
       <w:r>
-        <w:t>N</w:t>
+        <w:br w:type="column"/>
+      </w:r>
+      <w:r>
+        <w:lastRenderedPageBreak/>
+        <w:t>Modifying</w:t>
+      </w:r>
+    </w:p>
+    <w:p>
+      <w:pPr>
+        <w:ind w:left="180"/>
+        <w:rPr>
+          <w:rFonts w:asciiTheme="majorHAnsi" w:hAnsiTheme="majorHAnsi"/>
+          <w:sz w:val="20"/>
+          <w:szCs w:val="20"/>
+        </w:rPr>
+      </w:pPr>
+      <w:r>
+        <w:rPr>
+          <w:rFonts w:asciiTheme="majorHAnsi" w:hAnsiTheme="majorHAnsi"/>
+          <w:sz w:val="20"/>
+          <w:szCs w:val="20"/>
+        </w:rPr>
+        <w:t xml:space="preserve">cpy </w:t>
+      </w:r>
+      <w:r>
+        <w:rPr>
+          <w:rFonts w:asciiTheme="majorHAnsi" w:hAnsiTheme="majorHAnsi"/>
+          <w:sz w:val="20"/>
+          <w:szCs w:val="20"/>
+        </w:rPr>
+        <w:tab/>
+      </w:r>
+      <w:r>
+        <w:rPr>
+          <w:rFonts w:asciiTheme="majorHAnsi" w:hAnsiTheme="majorHAnsi"/>
+          <w:sz w:val="20"/>
+          <w:szCs w:val="20"/>
+        </w:rPr>
+        <w:t>copy</w:t>
+      </w:r>
+    </w:p>
+    <w:p>
+      <w:pPr>
+        <w:ind w:left="180"/>
+        <w:rPr>
+          <w:rFonts w:asciiTheme="majorHAnsi" w:hAnsiTheme="majorHAnsi"/>
+          <w:sz w:val="20"/>
+          <w:szCs w:val="20"/>
+        </w:rPr>
+      </w:pPr>
+      <w:r>
+        <w:rPr>
+          <w:rFonts w:asciiTheme="majorHAnsi" w:hAnsiTheme="majorHAnsi"/>
+          <w:sz w:val="20"/>
+          <w:szCs w:val="20"/>
+        </w:rPr>
+        <w:t xml:space="preserve">cpi </w:t>
+      </w:r>
+      <w:r>
+        <w:rPr>
+          <w:rFonts w:asciiTheme="majorHAnsi" w:hAnsiTheme="majorHAnsi"/>
+          <w:sz w:val="20"/>
+          <w:szCs w:val="20"/>
+        </w:rPr>
+        <w:tab/>
+      </w:r>
+      <w:r>
+        <w:rPr>
+          <w:rFonts w:asciiTheme="majorHAnsi" w:hAnsiTheme="majorHAnsi"/>
+          <w:sz w:val="20"/>
+          <w:szCs w:val="20"/>
+        </w:rPr>
+        <w:t>copy_if</w:t>
+      </w:r>
+    </w:p>
+    <w:p>
+      <w:pPr>
+        <w:ind w:left="180"/>
+        <w:rPr>
+          <w:rFonts w:asciiTheme="majorHAnsi" w:hAnsiTheme="majorHAnsi"/>
+          <w:sz w:val="20"/>
+          <w:szCs w:val="20"/>
+        </w:rPr>
+      </w:pPr>
+      <w:r>
+        <w:rPr>
+          <w:rFonts w:asciiTheme="majorHAnsi" w:hAnsiTheme="majorHAnsi"/>
+          <w:sz w:val="20"/>
+          <w:szCs w:val="20"/>
+        </w:rPr>
+        <w:t xml:space="preserve">cpn </w:t>
+      </w:r>
+      <w:r>
+        <w:rPr>
+          <w:rFonts w:asciiTheme="majorHAnsi" w:hAnsiTheme="majorHAnsi"/>
+          <w:sz w:val="20"/>
+          <w:szCs w:val="20"/>
+        </w:rPr>
+        <w:tab/>
+      </w:r>
+      <w:r>
+        <w:rPr>
+          <w:rFonts w:asciiTheme="majorHAnsi" w:hAnsiTheme="majorHAnsi"/>
+          <w:sz w:val="20"/>
+          <w:szCs w:val="20"/>
+        </w:rPr>
+        <w:t>copy_n</w:t>
+      </w:r>
+    </w:p>
+    <w:p>
+      <w:pPr>
+        <w:ind w:left="180"/>
+        <w:rPr>
+          <w:rFonts w:asciiTheme="majorHAnsi" w:hAnsiTheme="majorHAnsi"/>
+          <w:sz w:val="20"/>
+          <w:szCs w:val="20"/>
+        </w:rPr>
+      </w:pPr>
+      <w:r>
+        <w:rPr>
+          <w:rFonts w:asciiTheme="majorHAnsi" w:hAnsiTheme="majorHAnsi"/>
+          <w:sz w:val="20"/>
+          <w:szCs w:val="20"/>
+        </w:rPr>
+        <w:t xml:space="preserve">cpb </w:t>
+      </w:r>
+      <w:r>
+        <w:rPr>
+          <w:rFonts w:asciiTheme="majorHAnsi" w:hAnsiTheme="majorHAnsi"/>
+          <w:sz w:val="20"/>
+          <w:szCs w:val="20"/>
+        </w:rPr>
+        <w:tab/>
+      </w:r>
+      <w:r>
+        <w:rPr>
+          <w:rFonts w:asciiTheme="majorHAnsi" w:hAnsiTheme="majorHAnsi"/>
+          <w:sz w:val="20"/>
+          <w:szCs w:val="20"/>
+        </w:rPr>
+        <w:t>copy_backward</w:t>
+      </w:r>
+    </w:p>
+    <w:p>
+      <w:pPr>
+        <w:ind w:left="180"/>
+        <w:rPr>
+          <w:rFonts w:asciiTheme="majorHAnsi" w:hAnsiTheme="majorHAnsi"/>
+          <w:sz w:val="20"/>
+          <w:szCs w:val="20"/>
+        </w:rPr>
+      </w:pPr>
+      <w:r>
+        <w:rPr>
+          <w:rFonts w:asciiTheme="majorHAnsi" w:hAnsiTheme="majorHAnsi"/>
+          <w:sz w:val="20"/>
+          <w:szCs w:val="20"/>
+        </w:rPr>
+        <w:t xml:space="preserve">mov </w:t>
+      </w:r>
+      <w:r>
+        <w:rPr>
+          <w:rFonts w:asciiTheme="majorHAnsi" w:hAnsiTheme="majorHAnsi"/>
+          <w:sz w:val="20"/>
+          <w:szCs w:val="20"/>
+        </w:rPr>
+        <w:tab/>
+      </w:r>
+      <w:r>
+        <w:rPr>
+          <w:rFonts w:asciiTheme="majorHAnsi" w:hAnsiTheme="majorHAnsi"/>
+          <w:sz w:val="20"/>
+          <w:szCs w:val="20"/>
+        </w:rPr>
+        <w:t>move</w:t>
+      </w:r>
+    </w:p>
+    <w:p>
+      <w:pPr>
+        <w:ind w:left="180"/>
+        <w:rPr>
+          <w:rFonts w:asciiTheme="majorHAnsi" w:hAnsiTheme="majorHAnsi"/>
+          <w:sz w:val="20"/>
+          <w:szCs w:val="20"/>
+        </w:rPr>
+      </w:pPr>
+      <w:r>
+        <w:rPr>
+          <w:rFonts w:asciiTheme="majorHAnsi" w:hAnsiTheme="majorHAnsi"/>
+          <w:sz w:val="20"/>
+          <w:szCs w:val="20"/>
+        </w:rPr>
+        <w:t xml:space="preserve">mvb </w:t>
+      </w:r>
+      <w:r>
+        <w:rPr>
+          <w:rFonts w:asciiTheme="majorHAnsi" w:hAnsiTheme="majorHAnsi"/>
+          <w:sz w:val="20"/>
+          <w:szCs w:val="20"/>
+        </w:rPr>
+        <w:tab/>
+      </w:r>
+      <w:r>
+        <w:rPr>
+          <w:rFonts w:asciiTheme="majorHAnsi" w:hAnsiTheme="majorHAnsi"/>
+          <w:sz w:val="20"/>
+          <w:szCs w:val="20"/>
+        </w:rPr>
+        <w:t>move_backward</w:t>
+      </w:r>
+    </w:p>
+    <w:p>
+      <w:pPr>
+        <w:ind w:left="180"/>
+        <w:rPr>
+          <w:rFonts w:asciiTheme="majorHAnsi" w:hAnsiTheme="majorHAnsi"/>
+          <w:sz w:val="20"/>
+          <w:szCs w:val="20"/>
+        </w:rPr>
+      </w:pPr>
+      <w:r>
+        <w:rPr>
+          <w:rFonts w:asciiTheme="majorHAnsi" w:hAnsiTheme="majorHAnsi"/>
+          <w:sz w:val="20"/>
+          <w:szCs w:val="20"/>
+        </w:rPr>
+        <w:t xml:space="preserve">tfm </w:t>
+      </w:r>
+      <w:r>
+        <w:rPr>
+          <w:rFonts w:asciiTheme="majorHAnsi" w:hAnsiTheme="majorHAnsi"/>
+          <w:sz w:val="20"/>
+          <w:szCs w:val="20"/>
+        </w:rPr>
+        <w:tab/>
+      </w:r>
+      <w:r>
+        <w:rPr>
+          <w:rFonts w:asciiTheme="majorHAnsi" w:hAnsiTheme="majorHAnsi"/>
+          <w:sz w:val="20"/>
+          <w:szCs w:val="20"/>
+        </w:rPr>
+        <w:t>transform</w:t>
+      </w:r>
+    </w:p>
+    <w:p>
+      <w:pPr>
+        <w:ind w:left="180"/>
+        <w:rPr>
+          <w:rFonts w:asciiTheme="majorHAnsi" w:hAnsiTheme="majorHAnsi"/>
+          <w:sz w:val="20"/>
+          <w:szCs w:val="20"/>
+        </w:rPr>
+      </w:pPr>
+      <w:r>
+        <w:rPr>
+          <w:rFonts w:asciiTheme="majorHAnsi" w:hAnsiTheme="majorHAnsi"/>
+          <w:sz w:val="20"/>
+          <w:szCs w:val="20"/>
+        </w:rPr>
+        <w:t xml:space="preserve">mrg </w:t>
+      </w:r>
+      <w:r>
+        <w:rPr>
+          <w:rFonts w:asciiTheme="majorHAnsi" w:hAnsiTheme="majorHAnsi"/>
+          <w:sz w:val="20"/>
+          <w:szCs w:val="20"/>
+        </w:rPr>
+        <w:tab/>
+      </w:r>
+      <w:r>
+        <w:rPr>
+          <w:rFonts w:asciiTheme="majorHAnsi" w:hAnsiTheme="majorHAnsi"/>
+          <w:sz w:val="20"/>
+          <w:szCs w:val="20"/>
+        </w:rPr>
+        <w:t>merge</w:t>
+      </w:r>
+    </w:p>
+    <w:p>
+      <w:pPr>
+        <w:ind w:left="180"/>
+        <w:rPr>
+          <w:rFonts w:asciiTheme="majorHAnsi" w:hAnsiTheme="majorHAnsi"/>
+          <w:sz w:val="20"/>
+          <w:szCs w:val="20"/>
+        </w:rPr>
+      </w:pPr>
+      <w:r>
+        <w:rPr>
+          <w:rFonts w:asciiTheme="majorHAnsi" w:hAnsiTheme="majorHAnsi"/>
+          <w:sz w:val="20"/>
+          <w:szCs w:val="20"/>
+        </w:rPr>
+        <w:t xml:space="preserve">swp </w:t>
+      </w:r>
+      <w:r>
+        <w:rPr>
+          <w:rFonts w:asciiTheme="majorHAnsi" w:hAnsiTheme="majorHAnsi"/>
+          <w:sz w:val="20"/>
+          <w:szCs w:val="20"/>
+        </w:rPr>
+        <w:tab/>
+      </w:r>
+      <w:r>
+        <w:rPr>
+          <w:rFonts w:asciiTheme="majorHAnsi" w:hAnsiTheme="majorHAnsi"/>
+          <w:sz w:val="20"/>
+          <w:szCs w:val="20"/>
+        </w:rPr>
+        <w:t>swap</w:t>
+      </w:r>
+    </w:p>
+    <w:p>
+      <w:pPr>
+        <w:ind w:left="180"/>
+        <w:rPr>
+          <w:rFonts w:asciiTheme="majorHAnsi" w:hAnsiTheme="majorHAnsi"/>
+          <w:sz w:val="20"/>
+          <w:szCs w:val="20"/>
+        </w:rPr>
+      </w:pPr>
+      <w:r>
+        <w:rPr>
+          <w:rFonts w:asciiTheme="majorHAnsi" w:hAnsiTheme="majorHAnsi"/>
+          <w:sz w:val="20"/>
+          <w:szCs w:val="20"/>
+        </w:rPr>
+        <w:t xml:space="preserve">swr </w:t>
+      </w:r>
+      <w:r>
+        <w:rPr>
+          <w:rFonts w:asciiTheme="majorHAnsi" w:hAnsiTheme="majorHAnsi"/>
+          <w:sz w:val="20"/>
+          <w:szCs w:val="20"/>
+        </w:rPr>
+        <w:tab/>
+      </w:r>
+      <w:r>
+        <w:rPr>
+          <w:rFonts w:asciiTheme="majorHAnsi" w:hAnsiTheme="majorHAnsi"/>
+          <w:sz w:val="20"/>
+          <w:szCs w:val="20"/>
+        </w:rPr>
+        <w:t>swap_ranges</w:t>
+      </w:r>
+    </w:p>
+    <w:p>
+      <w:pPr>
+        <w:ind w:left="180"/>
+        <w:rPr>
+          <w:rFonts w:asciiTheme="majorHAnsi" w:hAnsiTheme="majorHAnsi"/>
+          <w:sz w:val="20"/>
+          <w:szCs w:val="20"/>
+        </w:rPr>
+      </w:pPr>
+      <w:r>
+        <w:rPr>
+          <w:rFonts w:asciiTheme="majorHAnsi" w:hAnsiTheme="majorHAnsi"/>
+          <w:sz w:val="20"/>
+          <w:szCs w:val="20"/>
+        </w:rPr>
+        <w:t xml:space="preserve">fil </w:t>
+      </w:r>
+      <w:r>
+        <w:rPr>
+          <w:rFonts w:asciiTheme="majorHAnsi" w:hAnsiTheme="majorHAnsi"/>
+          <w:sz w:val="20"/>
+          <w:szCs w:val="20"/>
+        </w:rPr>
+        <w:tab/>
+      </w:r>
+      <w:r>
+        <w:rPr>
+          <w:rFonts w:asciiTheme="majorHAnsi" w:hAnsiTheme="majorHAnsi"/>
+          <w:sz w:val="20"/>
+          <w:szCs w:val="20"/>
+        </w:rPr>
+        <w:t>fill</w:t>
+      </w:r>
+    </w:p>
+    <w:p>
+      <w:pPr>
+        <w:ind w:left="180"/>
+        <w:rPr>
+          <w:rFonts w:asciiTheme="majorHAnsi" w:hAnsiTheme="majorHAnsi"/>
+          <w:sz w:val="20"/>
+          <w:szCs w:val="20"/>
+        </w:rPr>
+      </w:pPr>
+      <w:r>
+        <w:rPr>
+          <w:rFonts w:asciiTheme="majorHAnsi" w:hAnsiTheme="majorHAnsi"/>
+          <w:sz w:val="20"/>
+          <w:szCs w:val="20"/>
+        </w:rPr>
+        <w:t xml:space="preserve">fln </w:t>
+      </w:r>
+      <w:r>
+        <w:rPr>
+          <w:rFonts w:asciiTheme="majorHAnsi" w:hAnsiTheme="majorHAnsi"/>
+          <w:sz w:val="20"/>
+          <w:szCs w:val="20"/>
+        </w:rPr>
+        <w:tab/>
+      </w:r>
+      <w:r>
+        <w:rPr>
+          <w:rFonts w:asciiTheme="majorHAnsi" w:hAnsiTheme="majorHAnsi"/>
+          <w:sz w:val="20"/>
+          <w:szCs w:val="20"/>
+        </w:rPr>
+        <w:t>fill_n</w:t>
+      </w:r>
+    </w:p>
+    <w:p>
+      <w:pPr>
+        <w:ind w:left="180"/>
+        <w:rPr>
+          <w:rFonts w:asciiTheme="majorHAnsi" w:hAnsiTheme="majorHAnsi"/>
+          <w:sz w:val="20"/>
+          <w:szCs w:val="20"/>
+        </w:rPr>
+      </w:pPr>
+      <w:r>
+        <w:rPr>
+          <w:rFonts w:asciiTheme="majorHAnsi" w:hAnsiTheme="majorHAnsi"/>
+          <w:sz w:val="20"/>
+          <w:szCs w:val="20"/>
+        </w:rPr>
+        <w:t xml:space="preserve">gnr </w:t>
+      </w:r>
+      <w:r>
+        <w:rPr>
+          <w:rFonts w:asciiTheme="majorHAnsi" w:hAnsiTheme="majorHAnsi"/>
+          <w:sz w:val="20"/>
+          <w:szCs w:val="20"/>
+        </w:rPr>
+        <w:tab/>
+      </w:r>
+      <w:r>
+        <w:rPr>
+          <w:rFonts w:asciiTheme="majorHAnsi" w:hAnsiTheme="majorHAnsi"/>
+          <w:sz w:val="20"/>
+          <w:szCs w:val="20"/>
+        </w:rPr>
+        <w:t>generate</w:t>
+      </w:r>
+    </w:p>
+    <w:p>
+      <w:pPr>
+        <w:ind w:left="180"/>
+        <w:rPr>
+          <w:rFonts w:asciiTheme="majorHAnsi" w:hAnsiTheme="majorHAnsi"/>
+          <w:sz w:val="20"/>
+          <w:szCs w:val="20"/>
+        </w:rPr>
+      </w:pPr>
+      <w:r>
+        <w:rPr>
+          <w:rFonts w:asciiTheme="majorHAnsi" w:hAnsiTheme="majorHAnsi"/>
+          <w:sz w:val="20"/>
+          <w:szCs w:val="20"/>
+        </w:rPr>
+        <w:t xml:space="preserve">gnn </w:t>
+      </w:r>
+      <w:r>
+        <w:rPr>
+          <w:rFonts w:asciiTheme="majorHAnsi" w:hAnsiTheme="majorHAnsi"/>
+          <w:sz w:val="20"/>
+          <w:szCs w:val="20"/>
+        </w:rPr>
+        <w:tab/>
+      </w:r>
+      <w:r>
+        <w:rPr>
+          <w:rFonts w:asciiTheme="majorHAnsi" w:hAnsiTheme="majorHAnsi"/>
+          <w:sz w:val="20"/>
+          <w:szCs w:val="20"/>
+        </w:rPr>
+        <w:t>generate_n</w:t>
+      </w:r>
+    </w:p>
+    <w:p>
+      <w:pPr>
+        <w:ind w:left="180"/>
+        <w:rPr>
+          <w:rFonts w:asciiTheme="majorHAnsi" w:hAnsiTheme="majorHAnsi"/>
+          <w:sz w:val="20"/>
+          <w:szCs w:val="20"/>
+        </w:rPr>
+      </w:pPr>
+      <w:r>
+        <w:rPr>
+          <w:rFonts w:asciiTheme="majorHAnsi" w:hAnsiTheme="majorHAnsi"/>
+          <w:sz w:val="20"/>
+          <w:szCs w:val="20"/>
+        </w:rPr>
+        <w:t xml:space="preserve">rpl </w:t>
+      </w:r>
+      <w:r>
+        <w:rPr>
+          <w:rFonts w:asciiTheme="majorHAnsi" w:hAnsiTheme="majorHAnsi"/>
+          <w:sz w:val="20"/>
+          <w:szCs w:val="20"/>
+        </w:rPr>
+        <w:tab/>
+      </w:r>
+      <w:r>
+        <w:rPr>
+          <w:rFonts w:asciiTheme="majorHAnsi" w:hAnsiTheme="majorHAnsi"/>
+          <w:sz w:val="20"/>
+          <w:szCs w:val="20"/>
+        </w:rPr>
+        <w:t>replace</w:t>
+      </w:r>
+    </w:p>
+    <w:p>
+      <w:pPr>
+        <w:ind w:left="180"/>
+        <w:rPr>
+          <w:rFonts w:asciiTheme="majorHAnsi" w:hAnsiTheme="majorHAnsi"/>
+          <w:sz w:val="20"/>
+          <w:szCs w:val="20"/>
+        </w:rPr>
+      </w:pPr>
+      <w:r>
+        <w:rPr>
+          <w:rFonts w:asciiTheme="majorHAnsi" w:hAnsiTheme="majorHAnsi"/>
+          <w:sz w:val="20"/>
+          <w:szCs w:val="20"/>
+        </w:rPr>
+        <w:t xml:space="preserve">rpi </w:t>
+      </w:r>
+      <w:r>
+        <w:rPr>
+          <w:rFonts w:asciiTheme="majorHAnsi" w:hAnsiTheme="majorHAnsi"/>
+          <w:sz w:val="20"/>
+          <w:szCs w:val="20"/>
+        </w:rPr>
+        <w:tab/>
+      </w:r>
+      <w:r>
+        <w:rPr>
+          <w:rFonts w:asciiTheme="majorHAnsi" w:hAnsiTheme="majorHAnsi"/>
+          <w:sz w:val="20"/>
+          <w:szCs w:val="20"/>
+        </w:rPr>
+        <w:t>replace_if</w:t>
+      </w:r>
+    </w:p>
+    <w:p>
+      <w:pPr>
+        <w:ind w:left="180"/>
+        <w:rPr>
+          <w:rFonts w:asciiTheme="majorHAnsi" w:hAnsiTheme="majorHAnsi"/>
+          <w:sz w:val="20"/>
+          <w:szCs w:val="20"/>
+        </w:rPr>
+      </w:pPr>
+      <w:r>
+        <w:rPr>
+          <w:rFonts w:asciiTheme="majorHAnsi" w:hAnsiTheme="majorHAnsi"/>
+          <w:sz w:val="20"/>
+          <w:szCs w:val="20"/>
+        </w:rPr>
+        <w:t xml:space="preserve">rpc </w:t>
+      </w:r>
+      <w:r>
+        <w:rPr>
+          <w:rFonts w:asciiTheme="majorHAnsi" w:hAnsiTheme="majorHAnsi"/>
+          <w:sz w:val="20"/>
+          <w:szCs w:val="20"/>
+        </w:rPr>
+        <w:tab/>
+      </w:r>
+      <w:r>
+        <w:rPr>
+          <w:rFonts w:asciiTheme="majorHAnsi" w:hAnsiTheme="majorHAnsi"/>
+          <w:sz w:val="20"/>
+          <w:szCs w:val="20"/>
+        </w:rPr>
+        <w:t>replace_copy</w:t>
+      </w:r>
+    </w:p>
+    <w:p>
+      <w:pPr>
+        <w:ind w:left="180"/>
+        <w:rPr>
+          <w:rFonts w:asciiTheme="majorHAnsi" w:hAnsiTheme="majorHAnsi"/>
+          <w:sz w:val="20"/>
+          <w:szCs w:val="20"/>
+        </w:rPr>
+      </w:pPr>
+      <w:r>
+        <w:rPr>
+          <w:rFonts w:asciiTheme="majorHAnsi" w:hAnsiTheme="majorHAnsi"/>
+          <w:sz w:val="20"/>
+          <w:szCs w:val="20"/>
+        </w:rPr>
+        <w:t xml:space="preserve">rci </w:t>
+      </w:r>
+      <w:r>
+        <w:rPr>
+          <w:rFonts w:asciiTheme="majorHAnsi" w:hAnsiTheme="majorHAnsi"/>
+          <w:sz w:val="20"/>
+          <w:szCs w:val="20"/>
+        </w:rPr>
+        <w:tab/>
+      </w:r>
+      <w:r>
+        <w:rPr>
+          <w:rFonts w:asciiTheme="majorHAnsi" w:hAnsiTheme="majorHAnsi"/>
+          <w:sz w:val="20"/>
+          <w:szCs w:val="20"/>
+        </w:rPr>
+        <w:t>replace_copy_if</w:t>
       </w:r>
       <w:bookmarkStart w:id="0" w:name="_GoBack"/>
       <w:bookmarkEnd w:id="0"/>
-      <w:r>
-        <w:t>umeric</w:t>
-      </w:r>
-    </w:p>
-    <w:p>
-      <w:pPr>
-        <w:pStyle w:val="BodyTextFirstIndent2"/>
-      </w:pPr>
-      <w:r>
-        <w:t xml:space="preserve">acm </w:t>
-      </w:r>
-      <w:r>
-        <w:tab/>
-      </w:r>
-      <w:r>
-        <w:t>accumulate</w:t>
+    </w:p>
+    <w:p>
+      <w:pPr>
+        <w:ind w:left="180"/>
+        <w:rPr>
+          <w:sz w:val="20"/>
+          <w:szCs w:val="20"/>
+        </w:rPr>
+      </w:pPr>
+      <w:r>
+        <w:rPr>
+          <w:rFonts w:asciiTheme="majorHAnsi" w:hAnsiTheme="majorHAnsi"/>
+          <w:sz w:val="20"/>
+          <w:szCs w:val="20"/>
+        </w:rPr>
+        <w:t xml:space="preserve">ita </w:t>
+      </w:r>
+      <w:r>
+        <w:rPr>
+          <w:rFonts w:asciiTheme="majorHAnsi" w:hAnsiTheme="majorHAnsi"/>
+          <w:sz w:val="20"/>
+          <w:szCs w:val="20"/>
+        </w:rPr>
+        <w:tab/>
+      </w:r>
+      <w:r>
+        <w:rPr>
+          <w:rFonts w:asciiTheme="majorHAnsi" w:hAnsiTheme="majorHAnsi"/>
+          <w:sz w:val="20"/>
+          <w:szCs w:val="20"/>
+        </w:rPr>
+        <w:t>iota</w:t>
+      </w:r>
+    </w:p>
+    <w:p>
+      <w:pPr>
+        <w:pStyle w:val="Heading1"/>
+        <w:spacing w:before="240"/>
+      </w:pPr>
+      <w:r>
+        <w:t>Removing</w:t>
+      </w:r>
+    </w:p>
+    <w:p>
+      <w:pPr>
+        <w:ind w:left="180"/>
+        <w:rPr>
+          <w:rFonts w:asciiTheme="majorHAnsi" w:hAnsiTheme="majorHAnsi"/>
+          <w:sz w:val="20"/>
+          <w:szCs w:val="20"/>
+        </w:rPr>
+      </w:pPr>
+      <w:r>
+        <w:rPr>
+          <w:rFonts w:asciiTheme="majorHAnsi" w:hAnsiTheme="majorHAnsi"/>
+          <w:sz w:val="20"/>
+          <w:szCs w:val="20"/>
+        </w:rPr>
+        <w:t xml:space="preserve">rmv </w:t>
+      </w:r>
+      <w:r>
+        <w:rPr>
+          <w:rFonts w:asciiTheme="majorHAnsi" w:hAnsiTheme="majorHAnsi"/>
+          <w:sz w:val="20"/>
+          <w:szCs w:val="20"/>
+        </w:rPr>
+        <w:tab/>
+      </w:r>
+      <w:r>
+        <w:rPr>
+          <w:rFonts w:asciiTheme="majorHAnsi" w:hAnsiTheme="majorHAnsi"/>
+          <w:sz w:val="20"/>
+          <w:szCs w:val="20"/>
+        </w:rPr>
+        <w:t>remove</w:t>
+      </w:r>
+    </w:p>
+    <w:p>
+      <w:pPr>
+        <w:ind w:left="180"/>
+        <w:rPr>
+          <w:rFonts w:asciiTheme="majorHAnsi" w:hAnsiTheme="majorHAnsi"/>
+          <w:sz w:val="20"/>
+          <w:szCs w:val="20"/>
+        </w:rPr>
+      </w:pPr>
+      <w:r>
+        <w:rPr>
+          <w:rFonts w:asciiTheme="majorHAnsi" w:hAnsiTheme="majorHAnsi"/>
+          <w:sz w:val="20"/>
+          <w:szCs w:val="20"/>
+        </w:rPr>
+        <w:t xml:space="preserve">rmi </w:t>
+      </w:r>
+      <w:r>
+        <w:rPr>
+          <w:rFonts w:asciiTheme="majorHAnsi" w:hAnsiTheme="majorHAnsi"/>
+          <w:sz w:val="20"/>
+          <w:szCs w:val="20"/>
+        </w:rPr>
+        <w:tab/>
+      </w:r>
+      <w:r>
+        <w:rPr>
+          <w:rFonts w:asciiTheme="majorHAnsi" w:hAnsiTheme="majorHAnsi"/>
+          <w:sz w:val="20"/>
+          <w:szCs w:val="20"/>
+        </w:rPr>
+        <w:t>remove_if</w:t>
+      </w:r>
+    </w:p>
+    <w:p>
+      <w:pPr>
+        <w:ind w:left="180"/>
+        <w:rPr>
+          <w:rFonts w:asciiTheme="majorHAnsi" w:hAnsiTheme="majorHAnsi"/>
+          <w:sz w:val="20"/>
+          <w:szCs w:val="20"/>
+        </w:rPr>
+      </w:pPr>
+      <w:r>
+        <w:rPr>
+          <w:rFonts w:asciiTheme="majorHAnsi" w:hAnsiTheme="majorHAnsi"/>
+          <w:sz w:val="20"/>
+          <w:szCs w:val="20"/>
+        </w:rPr>
+        <w:t xml:space="preserve">rmc </w:t>
+      </w:r>
+      <w:r>
+        <w:rPr>
+          <w:rFonts w:asciiTheme="majorHAnsi" w:hAnsiTheme="majorHAnsi"/>
+          <w:sz w:val="20"/>
+          <w:szCs w:val="20"/>
+        </w:rPr>
+        <w:tab/>
+      </w:r>
+      <w:r>
+        <w:rPr>
+          <w:rFonts w:asciiTheme="majorHAnsi" w:hAnsiTheme="majorHAnsi"/>
+          <w:sz w:val="20"/>
+          <w:szCs w:val="20"/>
+        </w:rPr>
+        <w:t>remove_copy</w:t>
+      </w:r>
+    </w:p>
+    <w:p>
+      <w:pPr>
+        <w:ind w:left="180"/>
+        <w:rPr>
+          <w:rFonts w:asciiTheme="majorHAnsi" w:hAnsiTheme="majorHAnsi"/>
+          <w:sz w:val="20"/>
+          <w:szCs w:val="20"/>
+        </w:rPr>
+      </w:pPr>
+      <w:r>
+        <w:rPr>
+          <w:rFonts w:asciiTheme="majorHAnsi" w:hAnsiTheme="majorHAnsi"/>
+          <w:sz w:val="20"/>
+          <w:szCs w:val="20"/>
+        </w:rPr>
+        <w:t xml:space="preserve">rmf </w:t>
+      </w:r>
+      <w:r>
+        <w:rPr>
+          <w:rFonts w:asciiTheme="majorHAnsi" w:hAnsiTheme="majorHAnsi"/>
+          <w:sz w:val="20"/>
+          <w:szCs w:val="20"/>
+        </w:rPr>
+        <w:tab/>
+      </w:r>
+      <w:r>
+        <w:rPr>
+          <w:rFonts w:asciiTheme="majorHAnsi" w:hAnsiTheme="majorHAnsi"/>
+          <w:sz w:val="20"/>
+          <w:szCs w:val="20"/>
+        </w:rPr>
+        <w:t>remove_copy_if</w:t>
+      </w:r>
+    </w:p>
+    <w:p>
+      <w:pPr>
+        <w:ind w:left="180"/>
+        <w:rPr>
+          <w:sz w:val="20"/>
+          <w:szCs w:val="20"/>
+        </w:rPr>
+      </w:pPr>
+      <w:r>
+        <w:rPr>
+          <w:rFonts w:asciiTheme="majorHAnsi" w:hAnsiTheme="majorHAnsi"/>
+          <w:sz w:val="20"/>
+          <w:szCs w:val="20"/>
+        </w:rPr>
+        <w:t xml:space="preserve">uqe </w:t>
+      </w:r>
+      <w:r>
+        <w:rPr>
+          <w:rFonts w:asciiTheme="majorHAnsi" w:hAnsiTheme="majorHAnsi"/>
+          <w:sz w:val="20"/>
+          <w:szCs w:val="20"/>
+        </w:rPr>
+        <w:tab/>
+      </w:r>
+      <w:r>
+        <w:rPr>
+          <w:rFonts w:asciiTheme="majorHAnsi" w:hAnsiTheme="majorHAnsi"/>
+          <w:sz w:val="20"/>
+          <w:szCs w:val="20"/>
+        </w:rPr>
+        <w:t>unique</w:t>
+      </w:r>
+    </w:p>
+    <w:p>
+      <w:pPr>
+        <w:pStyle w:val="Heading1"/>
+        <w:spacing w:before="240"/>
+      </w:pPr>
+      <w:r>
+        <w:t>Mutating</w:t>
+      </w:r>
+    </w:p>
+    <w:p>
+      <w:pPr>
+        <w:ind w:left="180"/>
+        <w:rPr>
+          <w:rFonts w:asciiTheme="majorHAnsi" w:hAnsiTheme="majorHAnsi"/>
+          <w:sz w:val="20"/>
+          <w:szCs w:val="20"/>
+        </w:rPr>
+      </w:pPr>
+      <w:r>
+        <w:rPr>
+          <w:rFonts w:asciiTheme="majorHAnsi" w:hAnsiTheme="majorHAnsi"/>
+          <w:sz w:val="20"/>
+          <w:szCs w:val="20"/>
+        </w:rPr>
+        <w:t xml:space="preserve">rvr </w:t>
+      </w:r>
+      <w:r>
+        <w:rPr>
+          <w:rFonts w:asciiTheme="majorHAnsi" w:hAnsiTheme="majorHAnsi"/>
+          <w:sz w:val="20"/>
+          <w:szCs w:val="20"/>
+        </w:rPr>
+        <w:tab/>
+      </w:r>
+      <w:r>
+        <w:rPr>
+          <w:rFonts w:asciiTheme="majorHAnsi" w:hAnsiTheme="majorHAnsi"/>
+          <w:sz w:val="20"/>
+          <w:szCs w:val="20"/>
+        </w:rPr>
+        <w:t>reverse</w:t>
+      </w:r>
+    </w:p>
+    <w:p>
+      <w:pPr>
+        <w:ind w:left="180"/>
+        <w:rPr>
+          <w:rFonts w:asciiTheme="majorHAnsi" w:hAnsiTheme="majorHAnsi"/>
+          <w:sz w:val="20"/>
+          <w:szCs w:val="20"/>
+        </w:rPr>
+      </w:pPr>
+      <w:r>
+        <w:rPr>
+          <w:rFonts w:asciiTheme="majorHAnsi" w:hAnsiTheme="majorHAnsi"/>
+          <w:sz w:val="20"/>
+          <w:szCs w:val="20"/>
+        </w:rPr>
+        <w:t xml:space="preserve">rvc </w:t>
+      </w:r>
+      <w:r>
+        <w:rPr>
+          <w:rFonts w:asciiTheme="majorHAnsi" w:hAnsiTheme="majorHAnsi"/>
+          <w:sz w:val="20"/>
+          <w:szCs w:val="20"/>
+        </w:rPr>
+        <w:tab/>
+      </w:r>
+      <w:r>
+        <w:rPr>
+          <w:rFonts w:asciiTheme="majorHAnsi" w:hAnsiTheme="majorHAnsi"/>
+          <w:sz w:val="20"/>
+          <w:szCs w:val="20"/>
+        </w:rPr>
+        <w:t>reverse_copy</w:t>
+      </w:r>
+    </w:p>
+    <w:p>
+      <w:pPr>
+        <w:ind w:left="180"/>
+        <w:rPr>
+          <w:rFonts w:asciiTheme="majorHAnsi" w:hAnsiTheme="majorHAnsi"/>
+          <w:sz w:val="20"/>
+          <w:szCs w:val="20"/>
+        </w:rPr>
+      </w:pPr>
+      <w:r>
+        <w:rPr>
+          <w:rFonts w:asciiTheme="majorHAnsi" w:hAnsiTheme="majorHAnsi"/>
+          <w:sz w:val="20"/>
+          <w:szCs w:val="20"/>
+        </w:rPr>
+        <w:t xml:space="preserve">rte </w:t>
+      </w:r>
+      <w:r>
+        <w:rPr>
+          <w:rFonts w:asciiTheme="majorHAnsi" w:hAnsiTheme="majorHAnsi"/>
+          <w:sz w:val="20"/>
+          <w:szCs w:val="20"/>
+        </w:rPr>
+        <w:tab/>
+      </w:r>
+      <w:r>
+        <w:rPr>
+          <w:rFonts w:asciiTheme="majorHAnsi" w:hAnsiTheme="majorHAnsi"/>
+          <w:sz w:val="20"/>
+          <w:szCs w:val="20"/>
+        </w:rPr>
+        <w:t>rotate</w:t>
+      </w:r>
+    </w:p>
+    <w:p>
+      <w:pPr>
+        <w:ind w:left="180"/>
+        <w:rPr>
+          <w:rFonts w:asciiTheme="majorHAnsi" w:hAnsiTheme="majorHAnsi"/>
+          <w:sz w:val="20"/>
+          <w:szCs w:val="20"/>
+        </w:rPr>
+      </w:pPr>
+      <w:r>
+        <w:rPr>
+          <w:rFonts w:asciiTheme="majorHAnsi" w:hAnsiTheme="majorHAnsi"/>
+          <w:sz w:val="20"/>
+          <w:szCs w:val="20"/>
+        </w:rPr>
+        <w:t xml:space="preserve">rtc </w:t>
+      </w:r>
+      <w:r>
+        <w:rPr>
+          <w:rFonts w:asciiTheme="majorHAnsi" w:hAnsiTheme="majorHAnsi"/>
+          <w:sz w:val="20"/>
+          <w:szCs w:val="20"/>
+        </w:rPr>
+        <w:tab/>
+      </w:r>
+      <w:r>
+        <w:rPr>
+          <w:rFonts w:asciiTheme="majorHAnsi" w:hAnsiTheme="majorHAnsi"/>
+          <w:sz w:val="20"/>
+          <w:szCs w:val="20"/>
+        </w:rPr>
+        <w:t>rotate_copy</w:t>
+      </w:r>
+    </w:p>
+    <w:p>
+      <w:pPr>
+        <w:ind w:left="180"/>
+        <w:rPr>
+          <w:rFonts w:asciiTheme="majorHAnsi" w:hAnsiTheme="majorHAnsi"/>
+          <w:sz w:val="20"/>
+          <w:szCs w:val="20"/>
+        </w:rPr>
+      </w:pPr>
+      <w:r>
+        <w:rPr>
+          <w:rFonts w:asciiTheme="majorHAnsi" w:hAnsiTheme="majorHAnsi"/>
+          <w:sz w:val="20"/>
+          <w:szCs w:val="20"/>
+        </w:rPr>
+        <w:t xml:space="preserve">nxp </w:t>
+      </w:r>
+      <w:r>
+        <w:rPr>
+          <w:rFonts w:asciiTheme="majorHAnsi" w:hAnsiTheme="majorHAnsi"/>
+          <w:sz w:val="20"/>
+          <w:szCs w:val="20"/>
+        </w:rPr>
+        <w:tab/>
+      </w:r>
+      <w:r>
+        <w:rPr>
+          <w:rFonts w:asciiTheme="majorHAnsi" w:hAnsiTheme="majorHAnsi"/>
+          <w:sz w:val="20"/>
+          <w:szCs w:val="20"/>
+        </w:rPr>
+        <w:t>next_permutation</w:t>
+      </w:r>
+    </w:p>
+    <w:p>
+      <w:pPr>
+        <w:ind w:left="180"/>
+        <w:rPr>
+          <w:rFonts w:asciiTheme="majorHAnsi" w:hAnsiTheme="majorHAnsi"/>
+          <w:sz w:val="20"/>
+          <w:szCs w:val="20"/>
+        </w:rPr>
+      </w:pPr>
+      <w:r>
+        <w:rPr>
+          <w:rFonts w:asciiTheme="majorHAnsi" w:hAnsiTheme="majorHAnsi"/>
+          <w:sz w:val="20"/>
+          <w:szCs w:val="20"/>
+        </w:rPr>
+        <w:t xml:space="preserve">prp </w:t>
+      </w:r>
+      <w:r>
+        <w:rPr>
+          <w:rFonts w:asciiTheme="majorHAnsi" w:hAnsiTheme="majorHAnsi"/>
+          <w:sz w:val="20"/>
+          <w:szCs w:val="20"/>
+        </w:rPr>
+        <w:tab/>
+      </w:r>
+      <w:r>
+        <w:rPr>
+          <w:rFonts w:asciiTheme="majorHAnsi" w:hAnsiTheme="majorHAnsi"/>
+          <w:sz w:val="20"/>
+          <w:szCs w:val="20"/>
+        </w:rPr>
+        <w:t>prev_permutation</w:t>
+      </w:r>
+    </w:p>
+    <w:p>
+      <w:pPr>
+        <w:ind w:left="180"/>
+        <w:rPr>
+          <w:sz w:val="20"/>
+          <w:szCs w:val="20"/>
+        </w:rPr>
+      </w:pPr>
+      <w:r>
+        <w:rPr>
+          <w:rFonts w:asciiTheme="majorHAnsi" w:hAnsiTheme="majorHAnsi"/>
+          <w:sz w:val="20"/>
+          <w:szCs w:val="20"/>
+        </w:rPr>
+        <w:t xml:space="preserve">shf </w:t>
+      </w:r>
+      <w:r>
+        <w:rPr>
+          <w:rFonts w:asciiTheme="majorHAnsi" w:hAnsiTheme="majorHAnsi"/>
+          <w:sz w:val="20"/>
+          <w:szCs w:val="20"/>
+        </w:rPr>
+        <w:tab/>
+      </w:r>
+      <w:r>
+        <w:rPr>
+          <w:rFonts w:asciiTheme="majorHAnsi" w:hAnsiTheme="majorHAnsi"/>
+          <w:sz w:val="20"/>
+          <w:szCs w:val="20"/>
+        </w:rPr>
+        <w:t>random_shuffle</w:t>
       </w:r>
     </w:p>
     <w:sectPr>
       <w:pgSz w:w="15840" w:h="12240" w:orient="landscape"/>
-      <w:pgMar w:top="720" w:right="720" w:bottom="720" w:left="720" w:header="720" w:footer="720" w:gutter="0"/>
+      <w:pgMar w:top="1440" w:right="1440" w:bottom="720" w:left="1728" w:header="720" w:footer="720" w:gutter="0"/>
       <w:cols w:num="3" w:space="720"/>
       <w:docGrid w:linePitch="360"/>
     </w:sectPr>

</xml_diff>